<commit_message>
Doksi, teszteredmények felvétele, program javítása kicsit
</commit_message>
<xml_diff>
--- a/Szoftvermodellezes_beadando.docx
+++ b/Szoftvermodellezes_beadando.docx
@@ -1,10 +1,10 @@
 
 <file path=word/document.xml><?xml version="1.0" encoding="utf-8"?>
-<w:document xmlns:wpc="http://schemas.microsoft.com/office/word/2010/wordprocessingCanvas" xmlns:cx="http://schemas.microsoft.com/office/drawing/2014/chartex" xmlns:cx1="http://schemas.microsoft.com/office/drawing/2015/9/8/chartex" xmlns:cx2="http://schemas.microsoft.com/office/drawing/2015/10/21/chartex" xmlns:cx3="http://schemas.microsoft.com/office/drawing/2016/5/9/chartex" xmlns:cx4="http://schemas.microsoft.com/office/drawing/2016/5/10/chartex" xmlns:cx5="http://schemas.microsoft.com/office/drawing/2016/5/11/chartex" xmlns:cx6="http://schemas.microsoft.com/office/drawing/2016/5/12/chartex" xmlns:cx7="http://schemas.microsoft.com/office/drawing/2016/5/13/chartex" xmlns:cx8="http://schemas.microsoft.com/office/drawing/2016/5/14/chartex" xmlns:mc="http://schemas.openxmlformats.org/markup-compatibility/2006" xmlns:aink="http://schemas.microsoft.com/office/drawing/2016/ink" xmlns:am3d="http://schemas.microsoft.com/office/drawing/2017/model3d" xmlns:o="urn:schemas-microsoft-com:office:office" xmlns:r="http://schemas.openxmlformats.org/officeDocument/2006/relationships" xmlns:m="http://schemas.openxmlformats.org/officeDocument/2006/math" xmlns:v="urn:schemas-microsoft-com:vml" xmlns:wp14="http://schemas.microsoft.com/office/word/2010/wordprocessingDrawing" xmlns:wp="http://schemas.openxmlformats.org/drawingml/2006/wordprocessingDrawing" xmlns:w10="urn:schemas-microsoft-com:office:word" xmlns:w="http://schemas.openxmlformats.org/wordprocessingml/2006/main" xmlns:w14="http://schemas.microsoft.com/office/word/2010/wordml" xmlns:w15="http://schemas.microsoft.com/office/word/2012/wordml" xmlns:w16cex="http://schemas.microsoft.com/office/word/2018/wordml/cex" xmlns:w16cid="http://schemas.microsoft.com/office/word/2016/wordml/cid" xmlns:w16="http://schemas.microsoft.com/office/word/2018/wordml" xmlns:w16sdtdh="http://schemas.microsoft.com/office/word/2020/wordml/sdtdatahash" xmlns:w16se="http://schemas.microsoft.com/office/word/2015/wordml/symex" xmlns:wpg="http://schemas.microsoft.com/office/word/2010/wordprocessingGroup" xmlns:wpi="http://schemas.microsoft.com/office/word/2010/wordprocessingInk" xmlns:wne="http://schemas.microsoft.com/office/word/2006/wordml" xmlns:wps="http://schemas.microsoft.com/office/word/2010/wordprocessingShape" mc:Ignorable="w14 w15 w16se w16cid w16 w16cex w16sdtdh wp14">
+<w:document xmlns:wpc="http://schemas.microsoft.com/office/word/2010/wordprocessingCanvas" xmlns:cx="http://schemas.microsoft.com/office/drawing/2014/chartex" xmlns:mc="http://schemas.openxmlformats.org/markup-compatibility/2006" xmlns:o="urn:schemas-microsoft-com:office:office" xmlns:r="http://schemas.openxmlformats.org/officeDocument/2006/relationships" xmlns:m="http://schemas.openxmlformats.org/officeDocument/2006/math" xmlns:v="urn:schemas-microsoft-com:vml" xmlns:wp14="http://schemas.microsoft.com/office/word/2010/wordprocessingDrawing" xmlns:wp="http://schemas.openxmlformats.org/drawingml/2006/wordprocessingDrawing" xmlns:w10="urn:schemas-microsoft-com:office:word" xmlns:w="http://schemas.openxmlformats.org/wordprocessingml/2006/main" xmlns:w14="http://schemas.microsoft.com/office/word/2010/wordml" xmlns:w15="http://schemas.microsoft.com/office/word/2012/wordml" xmlns:w16se="http://schemas.microsoft.com/office/word/2015/wordml/symex" xmlns:wpg="http://schemas.microsoft.com/office/word/2010/wordprocessingGroup" xmlns:wpi="http://schemas.microsoft.com/office/word/2010/wordprocessingInk" xmlns:wne="http://schemas.microsoft.com/office/word/2006/wordml" xmlns:wps="http://schemas.microsoft.com/office/word/2010/wordprocessingShape" mc:Ignorable="w14 w15 w16se wp14">
   <w:body>
     <w:p>
       <w:pPr>
-        <w:pStyle w:val="Title"/>
+        <w:pStyle w:val="Cm"/>
         <w:jc w:val="center"/>
         <w:rPr>
           <w:rFonts w:ascii="Calibri Light" w:hAnsi="Calibri Light"/>
@@ -84,17 +84,17 @@
     </w:p>
     <w:p>
       <w:pPr>
-        <w:pStyle w:val="Heading1"/>
+        <w:pStyle w:val="Cmsor1"/>
         <w:jc w:val="center"/>
         <w:rPr>
-          <w:rStyle w:val="BookTitle"/>
+          <w:rStyle w:val="Knyvcme"/>
           <w:sz w:val="44"/>
           <w:szCs w:val="44"/>
         </w:rPr>
       </w:pPr>
       <w:r>
         <w:rPr>
-          <w:rStyle w:val="BookTitle"/>
+          <w:rStyle w:val="Knyvcme"/>
           <w:sz w:val="40"/>
           <w:szCs w:val="40"/>
         </w:rPr>
@@ -103,16 +103,16 @@
     </w:p>
     <w:p>
       <w:pPr>
-        <w:pStyle w:val="Heading1"/>
+        <w:pStyle w:val="Cmsor1"/>
         <w:jc w:val="center"/>
         <w:rPr>
-          <w:rStyle w:val="BookTitle"/>
+          <w:rStyle w:val="Knyvcme"/>
         </w:rPr>
       </w:pPr>
     </w:p>
     <w:p>
       <w:pPr>
-        <w:pStyle w:val="Heading1"/>
+        <w:pStyle w:val="Cmsor1"/>
         <w:spacing w:after="240"/>
         <w:jc w:val="center"/>
         <w:rPr>
@@ -123,7 +123,7 @@
       </w:pPr>
       <w:r>
         <w:rPr>
-          <w:rStyle w:val="BookTitle"/>
+          <w:rStyle w:val="Knyvcme"/>
           <w:sz w:val="40"/>
           <w:szCs w:val="40"/>
         </w:rPr>
@@ -140,7 +140,7 @@
     </w:p>
     <w:p>
       <w:pPr>
-        <w:pStyle w:val="Heading1"/>
+        <w:pStyle w:val="Cmsor1"/>
         <w:spacing w:after="240"/>
         <w:jc w:val="center"/>
         <w:rPr>
@@ -166,7 +166,7 @@
     </w:p>
     <w:p>
       <w:pPr>
-        <w:pStyle w:val="ListParagraph"/>
+        <w:pStyle w:val="Listaszerbekezds"/>
         <w:numPr>
           <w:ilvl w:val="0"/>
           <w:numId w:val="7"/>
@@ -191,7 +191,7 @@
     </w:p>
     <w:p>
       <w:pPr>
-        <w:pStyle w:val="ListParagraph"/>
+        <w:pStyle w:val="Listaszerbekezds"/>
         <w:numPr>
           <w:ilvl w:val="1"/>
           <w:numId w:val="7"/>
@@ -231,7 +231,7 @@
     </w:p>
     <w:p>
       <w:pPr>
-        <w:pStyle w:val="ListParagraph"/>
+        <w:pStyle w:val="Listaszerbekezds"/>
         <w:numPr>
           <w:ilvl w:val="1"/>
           <w:numId w:val="7"/>
@@ -271,7 +271,7 @@
     </w:p>
     <w:p>
       <w:pPr>
-        <w:pStyle w:val="ListParagraph"/>
+        <w:pStyle w:val="Listaszerbekezds"/>
         <w:numPr>
           <w:ilvl w:val="0"/>
           <w:numId w:val="7"/>
@@ -311,7 +311,7 @@
     </w:p>
     <w:p>
       <w:pPr>
-        <w:pStyle w:val="ListParagraph"/>
+        <w:pStyle w:val="Listaszerbekezds"/>
         <w:numPr>
           <w:ilvl w:val="3"/>
           <w:numId w:val="6"/>
@@ -328,7 +328,7 @@
     </w:p>
     <w:p>
       <w:pPr>
-        <w:pStyle w:val="ListParagraph"/>
+        <w:pStyle w:val="Listaszerbekezds"/>
         <w:numPr>
           <w:ilvl w:val="3"/>
           <w:numId w:val="6"/>
@@ -341,7 +341,7 @@
     </w:p>
     <w:p>
       <w:pPr>
-        <w:pStyle w:val="ListParagraph"/>
+        <w:pStyle w:val="Listaszerbekezds"/>
         <w:numPr>
           <w:ilvl w:val="0"/>
           <w:numId w:val="7"/>
@@ -390,7 +390,7 @@
     </w:p>
     <w:p>
       <w:pPr>
-        <w:pStyle w:val="ListParagraph"/>
+        <w:pStyle w:val="Listaszerbekezds"/>
         <w:numPr>
           <w:ilvl w:val="0"/>
           <w:numId w:val="7"/>
@@ -430,7 +430,7 @@
     </w:p>
     <w:p>
       <w:pPr>
-        <w:pStyle w:val="ListParagraph"/>
+        <w:pStyle w:val="Listaszerbekezds"/>
         <w:numPr>
           <w:ilvl w:val="0"/>
           <w:numId w:val="7"/>
@@ -454,7 +454,7 @@
     </w:p>
     <w:p>
       <w:pPr>
-        <w:pStyle w:val="ListParagraph"/>
+        <w:pStyle w:val="Listaszerbekezds"/>
         <w:numPr>
           <w:ilvl w:val="1"/>
           <w:numId w:val="5"/>
@@ -477,7 +477,7 @@
     </w:p>
     <w:p>
       <w:pPr>
-        <w:pStyle w:val="ListParagraph"/>
+        <w:pStyle w:val="Listaszerbekezds"/>
         <w:numPr>
           <w:ilvl w:val="1"/>
           <w:numId w:val="5"/>
@@ -498,7 +498,7 @@
     </w:p>
     <w:p>
       <w:pPr>
-        <w:pStyle w:val="ListParagraph"/>
+        <w:pStyle w:val="Listaszerbekezds"/>
         <w:numPr>
           <w:ilvl w:val="1"/>
           <w:numId w:val="5"/>
@@ -518,7 +518,7 @@
     </w:p>
     <w:p>
       <w:pPr>
-        <w:pStyle w:val="ListParagraph"/>
+        <w:pStyle w:val="Listaszerbekezds"/>
         <w:numPr>
           <w:ilvl w:val="1"/>
           <w:numId w:val="5"/>
@@ -539,7 +539,7 @@
     </w:p>
     <w:p>
       <w:pPr>
-        <w:pStyle w:val="ListParagraph"/>
+        <w:pStyle w:val="Listaszerbekezds"/>
         <w:numPr>
           <w:ilvl w:val="1"/>
           <w:numId w:val="5"/>
@@ -575,7 +575,7 @@
     </w:p>
     <w:p>
       <w:pPr>
-        <w:pStyle w:val="ListParagraph"/>
+        <w:pStyle w:val="Listaszerbekezds"/>
         <w:numPr>
           <w:ilvl w:val="0"/>
           <w:numId w:val="7"/>
@@ -615,7 +615,7 @@
     </w:p>
     <w:p>
       <w:pPr>
-        <w:pStyle w:val="ListParagraph"/>
+        <w:pStyle w:val="Listaszerbekezds"/>
         <w:numPr>
           <w:ilvl w:val="0"/>
           <w:numId w:val="7"/>
@@ -655,7 +655,7 @@
     </w:p>
     <w:p>
       <w:pPr>
-        <w:pStyle w:val="ListParagraph"/>
+        <w:pStyle w:val="Listaszerbekezds"/>
         <w:numPr>
           <w:ilvl w:val="1"/>
           <w:numId w:val="4"/>
@@ -676,7 +676,7 @@
     </w:p>
     <w:p>
       <w:pPr>
-        <w:pStyle w:val="ListParagraph"/>
+        <w:pStyle w:val="Listaszerbekezds"/>
         <w:numPr>
           <w:ilvl w:val="1"/>
           <w:numId w:val="4"/>
@@ -696,7 +696,7 @@
     </w:p>
     <w:p>
       <w:pPr>
-        <w:pStyle w:val="ListParagraph"/>
+        <w:pStyle w:val="Listaszerbekezds"/>
         <w:numPr>
           <w:ilvl w:val="1"/>
           <w:numId w:val="4"/>
@@ -716,7 +716,7 @@
     </w:p>
     <w:p>
       <w:pPr>
-        <w:pStyle w:val="ListParagraph"/>
+        <w:pStyle w:val="Listaszerbekezds"/>
         <w:numPr>
           <w:ilvl w:val="0"/>
           <w:numId w:val="7"/>
@@ -758,7 +758,7 @@
     </w:p>
     <w:p>
       <w:pPr>
-        <w:pStyle w:val="ListParagraph"/>
+        <w:pStyle w:val="Listaszerbekezds"/>
         <w:numPr>
           <w:ilvl w:val="1"/>
           <w:numId w:val="3"/>
@@ -779,7 +779,7 @@
     </w:p>
     <w:p>
       <w:pPr>
-        <w:pStyle w:val="ListParagraph"/>
+        <w:pStyle w:val="Listaszerbekezds"/>
         <w:numPr>
           <w:ilvl w:val="1"/>
           <w:numId w:val="3"/>
@@ -799,7 +799,7 @@
     </w:p>
     <w:p>
       <w:pPr>
-        <w:pStyle w:val="ListParagraph"/>
+        <w:pStyle w:val="Listaszerbekezds"/>
         <w:numPr>
           <w:ilvl w:val="1"/>
           <w:numId w:val="3"/>
@@ -820,7 +820,7 @@
     </w:p>
     <w:p>
       <w:pPr>
-        <w:pStyle w:val="ListParagraph"/>
+        <w:pStyle w:val="Listaszerbekezds"/>
         <w:numPr>
           <w:ilvl w:val="1"/>
           <w:numId w:val="3"/>
@@ -840,7 +840,7 @@
     </w:p>
     <w:p>
       <w:pPr>
-        <w:pStyle w:val="ListParagraph"/>
+        <w:pStyle w:val="Listaszerbekezds"/>
         <w:numPr>
           <w:ilvl w:val="1"/>
           <w:numId w:val="3"/>
@@ -860,7 +860,7 @@
     </w:p>
     <w:p>
       <w:pPr>
-        <w:pStyle w:val="ListParagraph"/>
+        <w:pStyle w:val="Listaszerbekezds"/>
         <w:numPr>
           <w:ilvl w:val="1"/>
           <w:numId w:val="3"/>
@@ -880,7 +880,7 @@
     </w:p>
     <w:p>
       <w:pPr>
-        <w:pStyle w:val="ListParagraph"/>
+        <w:pStyle w:val="Listaszerbekezds"/>
         <w:numPr>
           <w:ilvl w:val="1"/>
           <w:numId w:val="3"/>
@@ -900,7 +900,7 @@
     </w:p>
     <w:p>
       <w:pPr>
-        <w:pStyle w:val="ListParagraph"/>
+        <w:pStyle w:val="Listaszerbekezds"/>
         <w:numPr>
           <w:ilvl w:val="1"/>
           <w:numId w:val="3"/>
@@ -920,7 +920,7 @@
     </w:p>
     <w:p>
       <w:pPr>
-        <w:pStyle w:val="ListParagraph"/>
+        <w:pStyle w:val="Listaszerbekezds"/>
         <w:numPr>
           <w:ilvl w:val="0"/>
           <w:numId w:val="7"/>
@@ -962,7 +962,7 @@
     </w:p>
     <w:p>
       <w:pPr>
-        <w:pStyle w:val="ListParagraph"/>
+        <w:pStyle w:val="Listaszerbekezds"/>
         <w:numPr>
           <w:ilvl w:val="0"/>
           <w:numId w:val="7"/>
@@ -1003,7 +1003,7 @@
     </w:p>
     <w:p>
       <w:pPr>
-        <w:pStyle w:val="ListParagraph"/>
+        <w:pStyle w:val="Listaszerbekezds"/>
         <w:numPr>
           <w:ilvl w:val="1"/>
           <w:numId w:val="2"/>
@@ -1024,7 +1024,7 @@
     </w:p>
     <w:p>
       <w:pPr>
-        <w:pStyle w:val="ListParagraph"/>
+        <w:pStyle w:val="Listaszerbekezds"/>
         <w:numPr>
           <w:ilvl w:val="1"/>
           <w:numId w:val="2"/>
@@ -1039,12 +1039,58 @@
           <w:sz w:val="24"/>
           <w:szCs w:val="24"/>
         </w:rPr>
-        <w:t>Egy internete böngésző Pl: Chrome (mi Brave-et használtunk)</w:t>
+        <w:t>Egy internete</w:t>
+      </w:r>
+      <w:r>
+        <w:rPr>
+          <w:sz w:val="24"/>
+          <w:szCs w:val="24"/>
+        </w:rPr>
+        <w:t>s</w:t>
+      </w:r>
+      <w:r>
+        <w:rPr>
+          <w:sz w:val="24"/>
+          <w:szCs w:val="24"/>
+        </w:rPr>
+        <w:t xml:space="preserve"> böngésző </w:t>
+      </w:r>
+      <w:proofErr w:type="spellStart"/>
+      <w:r>
+        <w:rPr>
+          <w:sz w:val="24"/>
+          <w:szCs w:val="24"/>
+        </w:rPr>
+        <w:t>Pl</w:t>
+      </w:r>
+      <w:proofErr w:type="spellEnd"/>
+      <w:r>
+        <w:rPr>
+          <w:sz w:val="24"/>
+          <w:szCs w:val="24"/>
+        </w:rPr>
+        <w:t xml:space="preserve">: </w:t>
+      </w:r>
+      <w:proofErr w:type="spellStart"/>
+      <w:r>
+        <w:rPr>
+          <w:sz w:val="24"/>
+          <w:szCs w:val="24"/>
+        </w:rPr>
+        <w:t>Chrome</w:t>
+      </w:r>
+      <w:proofErr w:type="spellEnd"/>
+      <w:r>
+        <w:rPr>
+          <w:sz w:val="24"/>
+          <w:szCs w:val="24"/>
+        </w:rPr>
+        <w:t xml:space="preserve"> (mi Brave-et használtunk)</w:t>
       </w:r>
     </w:p>
     <w:p>
       <w:pPr>
-        <w:pStyle w:val="ListParagraph"/>
+        <w:pStyle w:val="Listaszerbekezds"/>
         <w:numPr>
           <w:ilvl w:val="1"/>
           <w:numId w:val="2"/>
@@ -1064,11 +1110,11 @@
     </w:p>
     <w:p>
       <w:pPr>
-        <w:pStyle w:val="Heading1"/>
+        <w:pStyle w:val="Cmsor1"/>
         <w:spacing w:before="320" w:after="320"/>
         <w:jc w:val="center"/>
         <w:rPr>
-          <w:rStyle w:val="BookTitle"/>
+          <w:rStyle w:val="Knyvcme"/>
           <w:sz w:val="40"/>
           <w:szCs w:val="40"/>
         </w:rPr>
@@ -1082,7 +1128,7 @@
     </w:p>
     <w:p>
       <w:pPr>
-        <w:pStyle w:val="Heading1"/>
+        <w:pStyle w:val="Cmsor1"/>
         <w:spacing w:before="320" w:after="320"/>
         <w:jc w:val="center"/>
         <w:rPr>
@@ -1093,7 +1139,7 @@
       </w:pPr>
       <w:r>
         <w:rPr>
-          <w:rStyle w:val="BookTitle"/>
+          <w:rStyle w:val="Knyvcme"/>
           <w:sz w:val="40"/>
           <w:szCs w:val="40"/>
         </w:rPr>
@@ -1139,7 +1185,7 @@
     </w:p>
     <w:p>
       <w:pPr>
-        <w:pStyle w:val="ListParagraph"/>
+        <w:pStyle w:val="Listaszerbekezds"/>
         <w:numPr>
           <w:ilvl w:val="1"/>
           <w:numId w:val="1"/>
@@ -1160,7 +1206,7 @@
     </w:p>
     <w:p>
       <w:pPr>
-        <w:pStyle w:val="ListParagraph"/>
+        <w:pStyle w:val="Listaszerbekezds"/>
         <w:numPr>
           <w:ilvl w:val="1"/>
           <w:numId w:val="1"/>
@@ -1233,7 +1279,7 @@
     </w:p>
     <w:tbl>
       <w:tblPr>
-        <w:tblStyle w:val="TableGrid"/>
+        <w:tblStyle w:val="Rcsostblzat"/>
         <w:tblW w:w="9631" w:type="dxa"/>
         <w:tblInd w:w="3" w:type="dxa"/>
         <w:tblLayout w:type="fixed"/>
@@ -1444,14 +1490,7 @@
                 <w:sz w:val="20"/>
                 <w:szCs w:val="20"/>
               </w:rPr>
-              <w:t>név</w:t>
-            </w:r>
-            <w:r>
-              <w:rPr>
-                <w:sz w:val="20"/>
-                <w:szCs w:val="20"/>
-              </w:rPr>
-              <w:t>(logger)</w:t>
+              <w:t>Main</w:t>
             </w:r>
             <w:r>
               <w:rPr>
@@ -1723,7 +1762,14 @@
                 <w:sz w:val="20"/>
                 <w:szCs w:val="20"/>
               </w:rPr>
-              <w:t>név.java létezése</w:t>
+              <w:t>Main</w:t>
+            </w:r>
+            <w:r>
+              <w:rPr>
+                <w:sz w:val="20"/>
+                <w:szCs w:val="20"/>
+              </w:rPr>
+              <w:t>.java létezése</w:t>
             </w:r>
           </w:p>
         </w:tc>
@@ -1922,28 +1968,7 @@
                 <w:sz w:val="20"/>
                 <w:szCs w:val="20"/>
               </w:rPr>
-              <w:t>temperature_</w:t>
-            </w:r>
-            <w:r>
-              <w:rPr>
-                <w:sz w:val="20"/>
-                <w:szCs w:val="20"/>
-              </w:rPr>
-              <w:t>opt</w:t>
-            </w:r>
-            <w:r>
-              <w:rPr>
-                <w:sz w:val="20"/>
-                <w:szCs w:val="20"/>
-              </w:rPr>
-              <w:t xml:space="preserve">: </w:t>
-            </w:r>
-            <w:r>
-              <w:rPr>
-                <w:sz w:val="20"/>
-                <w:szCs w:val="20"/>
-              </w:rPr>
-              <w:t>30</w:t>
+              <w:t>temperature_opt: 30</w:t>
             </w:r>
           </w:p>
         </w:tc>
@@ -2324,7 +2349,7 @@
     </w:p>
     <w:tbl>
       <w:tblPr>
-        <w:tblStyle w:val="TableGrid"/>
+        <w:tblStyle w:val="Rcsostblzat"/>
         <w:tblW w:w="9631" w:type="dxa"/>
         <w:tblInd w:w="3" w:type="dxa"/>
         <w:tblLayout w:type="fixed"/>
@@ -2542,7 +2567,14 @@
                 <w:sz w:val="20"/>
                 <w:szCs w:val="20"/>
               </w:rPr>
-              <w:t>név2(file handler).java</w:t>
+              <w:t>Loader</w:t>
+            </w:r>
+            <w:r>
+              <w:rPr>
+                <w:sz w:val="20"/>
+                <w:szCs w:val="20"/>
+              </w:rPr>
+              <w:t>.java</w:t>
             </w:r>
           </w:p>
         </w:tc>
@@ -2793,7 +2825,30 @@
                 <w:sz w:val="20"/>
                 <w:szCs w:val="20"/>
               </w:rPr>
-              <w:t>név2.java file létezése</w:t>
+              <w:t>Loader.java és ILoader.java</w:t>
+            </w:r>
+            <w:r>
+              <w:rPr>
+                <w:sz w:val="20"/>
+                <w:szCs w:val="20"/>
+              </w:rPr>
+              <w:t xml:space="preserve"> </w:t>
+            </w:r>
+            <w:proofErr w:type="gramStart"/>
+            <w:r>
+              <w:rPr>
+                <w:sz w:val="20"/>
+                <w:szCs w:val="20"/>
+              </w:rPr>
+              <w:t>file</w:t>
+            </w:r>
+            <w:proofErr w:type="gramEnd"/>
+            <w:r>
+              <w:rPr>
+                <w:sz w:val="20"/>
+                <w:szCs w:val="20"/>
+              </w:rPr>
+              <w:t xml:space="preserve"> létezése</w:t>
             </w:r>
           </w:p>
         </w:tc>
@@ -2833,12 +2888,37 @@
                 <w:szCs w:val="20"/>
               </w:rPr>
             </w:pPr>
-            <w:r>
-              <w:rPr>
-                <w:sz w:val="20"/>
-                <w:szCs w:val="20"/>
-              </w:rPr>
-              <w:t>A szükséges resource fileok létezése</w:t>
+            <w:proofErr w:type="spellStart"/>
+            <w:r>
+              <w:rPr>
+                <w:sz w:val="20"/>
+                <w:szCs w:val="20"/>
+              </w:rPr>
+              <w:t>greenhouse.json</w:t>
+            </w:r>
+            <w:proofErr w:type="spellEnd"/>
+            <w:r>
+              <w:rPr>
+                <w:sz w:val="20"/>
+                <w:szCs w:val="20"/>
+              </w:rPr>
+              <w:t xml:space="preserve"> </w:t>
+            </w:r>
+            <w:proofErr w:type="gramStart"/>
+            <w:r>
+              <w:rPr>
+                <w:sz w:val="20"/>
+                <w:szCs w:val="20"/>
+              </w:rPr>
+              <w:t>file</w:t>
+            </w:r>
+            <w:proofErr w:type="gramEnd"/>
+            <w:r>
+              <w:rPr>
+                <w:sz w:val="20"/>
+                <w:szCs w:val="20"/>
+              </w:rPr>
+              <w:t xml:space="preserve"> létezése</w:t>
             </w:r>
           </w:p>
         </w:tc>
@@ -2934,6 +3014,15 @@
                 <w:szCs w:val="20"/>
               </w:rPr>
             </w:pPr>
+            <w:proofErr w:type="spellStart"/>
+            <w:r>
+              <w:rPr>
+                <w:sz w:val="20"/>
+                <w:szCs w:val="20"/>
+              </w:rPr>
+              <w:t>greenhouse.json</w:t>
+            </w:r>
+            <w:proofErr w:type="spellEnd"/>
           </w:p>
         </w:tc>
       </w:tr>
@@ -3140,29 +3229,70 @@
                 <w:sz w:val="20"/>
                 <w:szCs w:val="20"/>
               </w:rPr>
-              <w:t>A név2 file lefuttatása</w:t>
-            </w:r>
-          </w:p>
-        </w:tc>
-        <w:tc>
-          <w:tcPr>
-            <w:tcW w:w="1502" w:type="dxa"/>
-            <w:vAlign w:val="center"/>
-          </w:tcPr>
-          <w:p>
-            <w:pPr>
-              <w:rPr>
-                <w:sz w:val="18"/>
-                <w:szCs w:val="18"/>
-              </w:rPr>
-            </w:pPr>
-            <w:r>
-              <w:rPr>
-                <w:sz w:val="20"/>
-                <w:szCs w:val="20"/>
-              </w:rPr>
-              <w:t>A név2 beolvassa a fileokat</w:t>
-            </w:r>
+              <w:t xml:space="preserve">A </w:t>
+            </w:r>
+            <w:proofErr w:type="spellStart"/>
+            <w:r>
+              <w:rPr>
+                <w:sz w:val="20"/>
+                <w:szCs w:val="20"/>
+              </w:rPr>
+              <w:t>Loader</w:t>
+            </w:r>
+            <w:proofErr w:type="spellEnd"/>
+            <w:r>
+              <w:rPr>
+                <w:sz w:val="20"/>
+                <w:szCs w:val="20"/>
+              </w:rPr>
+              <w:t xml:space="preserve"> lefuttatása</w:t>
+            </w:r>
+          </w:p>
+        </w:tc>
+        <w:tc>
+          <w:tcPr>
+            <w:tcW w:w="1502" w:type="dxa"/>
+            <w:vAlign w:val="center"/>
+          </w:tcPr>
+          <w:p>
+            <w:pPr>
+              <w:rPr>
+                <w:sz w:val="18"/>
+                <w:szCs w:val="18"/>
+              </w:rPr>
+            </w:pPr>
+            <w:r>
+              <w:rPr>
+                <w:sz w:val="20"/>
+                <w:szCs w:val="20"/>
+              </w:rPr>
+              <w:t xml:space="preserve">A </w:t>
+            </w:r>
+            <w:proofErr w:type="spellStart"/>
+            <w:r>
+              <w:rPr>
+                <w:sz w:val="20"/>
+                <w:szCs w:val="20"/>
+              </w:rPr>
+              <w:t>Loader</w:t>
+            </w:r>
+            <w:proofErr w:type="spellEnd"/>
+            <w:r>
+              <w:rPr>
+                <w:sz w:val="20"/>
+                <w:szCs w:val="20"/>
+              </w:rPr>
+              <w:t xml:space="preserve"> beolvassa a </w:t>
+            </w:r>
+            <w:proofErr w:type="spellStart"/>
+            <w:r>
+              <w:rPr>
+                <w:sz w:val="20"/>
+                <w:szCs w:val="20"/>
+              </w:rPr>
+              <w:t>fileokat</w:t>
+            </w:r>
+            <w:proofErr w:type="spellEnd"/>
           </w:p>
         </w:tc>
         <w:tc>
@@ -3237,7 +3367,7 @@
     </w:p>
     <w:tbl>
       <w:tblPr>
-        <w:tblStyle w:val="TableGrid"/>
+        <w:tblStyle w:val="Rcsostblzat"/>
         <w:tblW w:w="9631" w:type="dxa"/>
         <w:tblInd w:w="3" w:type="dxa"/>
         <w:tblLayout w:type="fixed"/>
@@ -3448,7 +3578,14 @@
                 <w:sz w:val="20"/>
                 <w:szCs w:val="20"/>
               </w:rPr>
-              <w:t>név3(request-handler).java tesztelése</w:t>
+              <w:t>Controller</w:t>
+            </w:r>
+            <w:r>
+              <w:rPr>
+                <w:sz w:val="20"/>
+                <w:szCs w:val="20"/>
+              </w:rPr>
+              <w:t>.java tesztelése</w:t>
             </w:r>
           </w:p>
         </w:tc>
@@ -3699,21 +3836,21 @@
                 <w:sz w:val="20"/>
                 <w:szCs w:val="20"/>
               </w:rPr>
-              <w:t>A név3(</w:t>
-            </w:r>
-            <w:r>
-              <w:rPr>
-                <w:sz w:val="20"/>
-                <w:szCs w:val="20"/>
-              </w:rPr>
-              <w:t>request-handler).java</w:t>
-            </w:r>
-            <w:r>
-              <w:rPr>
-                <w:sz w:val="20"/>
-                <w:szCs w:val="20"/>
-              </w:rPr>
-              <w:t xml:space="preserve"> létezése</w:t>
+              <w:t>A</w:t>
+            </w:r>
+            <w:r>
+              <w:rPr>
+                <w:sz w:val="20"/>
+                <w:szCs w:val="20"/>
+              </w:rPr>
+              <w:t xml:space="preserve"> Controller</w:t>
+            </w:r>
+            <w:r>
+              <w:rPr>
+                <w:sz w:val="20"/>
+                <w:szCs w:val="20"/>
+              </w:rPr>
+              <w:t>.java létezése</w:t>
             </w:r>
           </w:p>
         </w:tc>
@@ -4074,42 +4211,136 @@
                 <w:sz w:val="20"/>
                 <w:szCs w:val="20"/>
               </w:rPr>
-              <w:t>A név</w:t>
-            </w:r>
-            <w:r>
-              <w:rPr>
-                <w:sz w:val="20"/>
-                <w:szCs w:val="20"/>
-              </w:rPr>
-              <w:t>3</w:t>
-            </w:r>
-            <w:r>
-              <w:rPr>
-                <w:sz w:val="20"/>
-                <w:szCs w:val="20"/>
-              </w:rPr>
-              <w:t xml:space="preserve"> file lefuttatása</w:t>
-            </w:r>
-          </w:p>
-        </w:tc>
-        <w:tc>
-          <w:tcPr>
-            <w:tcW w:w="1502" w:type="dxa"/>
-            <w:vAlign w:val="center"/>
-          </w:tcPr>
-          <w:p>
-            <w:pPr>
-              <w:rPr>
-                <w:sz w:val="18"/>
-                <w:szCs w:val="18"/>
-              </w:rPr>
-            </w:pPr>
-            <w:r>
-              <w:rPr>
-                <w:sz w:val="20"/>
-                <w:szCs w:val="20"/>
-              </w:rPr>
-              <w:t>A név3 file küld egy követelményt az API-nak</w:t>
+              <w:t xml:space="preserve">A </w:t>
+            </w:r>
+            <w:r>
+              <w:rPr>
+                <w:sz w:val="20"/>
+                <w:szCs w:val="20"/>
+              </w:rPr>
+              <w:t>Controller.java</w:t>
+            </w:r>
+            <w:r>
+              <w:rPr>
+                <w:sz w:val="20"/>
+                <w:szCs w:val="20"/>
+              </w:rPr>
+              <w:t xml:space="preserve"> </w:t>
+            </w:r>
+            <w:proofErr w:type="gramStart"/>
+            <w:r>
+              <w:rPr>
+                <w:sz w:val="20"/>
+                <w:szCs w:val="20"/>
+              </w:rPr>
+              <w:t>file</w:t>
+            </w:r>
+            <w:proofErr w:type="gramEnd"/>
+            <w:r>
+              <w:rPr>
+                <w:sz w:val="20"/>
+                <w:szCs w:val="20"/>
+              </w:rPr>
+              <w:t xml:space="preserve"> lefuttatása</w:t>
+            </w:r>
+          </w:p>
+        </w:tc>
+        <w:tc>
+          <w:tcPr>
+            <w:tcW w:w="1502" w:type="dxa"/>
+            <w:vAlign w:val="center"/>
+          </w:tcPr>
+          <w:p>
+            <w:pPr>
+              <w:rPr>
+                <w:sz w:val="18"/>
+                <w:szCs w:val="18"/>
+              </w:rPr>
+            </w:pPr>
+            <w:r>
+              <w:rPr>
+                <w:sz w:val="20"/>
+                <w:szCs w:val="20"/>
+              </w:rPr>
+              <w:t xml:space="preserve">A </w:t>
+            </w:r>
+            <w:proofErr w:type="spellStart"/>
+            <w:r>
+              <w:rPr>
+                <w:sz w:val="20"/>
+                <w:szCs w:val="20"/>
+              </w:rPr>
+              <w:t>Controller</w:t>
+            </w:r>
+            <w:proofErr w:type="spellEnd"/>
+            <w:r>
+              <w:rPr>
+                <w:sz w:val="20"/>
+                <w:szCs w:val="20"/>
+              </w:rPr>
+              <w:t xml:space="preserve"> </w:t>
+            </w:r>
+            <w:proofErr w:type="gramStart"/>
+            <w:r>
+              <w:rPr>
+                <w:sz w:val="20"/>
+                <w:szCs w:val="20"/>
+              </w:rPr>
+              <w:t>file</w:t>
+            </w:r>
+            <w:proofErr w:type="gramEnd"/>
+            <w:r>
+              <w:rPr>
+                <w:sz w:val="20"/>
+                <w:szCs w:val="20"/>
+              </w:rPr>
+              <w:t xml:space="preserve"> küld egy </w:t>
+            </w:r>
+            <w:r>
+              <w:rPr>
+                <w:sz w:val="20"/>
+                <w:szCs w:val="20"/>
+              </w:rPr>
+              <w:t>kérelmet</w:t>
+            </w:r>
+            <w:r>
+              <w:rPr>
+                <w:sz w:val="20"/>
+                <w:szCs w:val="20"/>
+              </w:rPr>
+              <w:t xml:space="preserve"> az API-</w:t>
+            </w:r>
+            <w:proofErr w:type="spellStart"/>
+            <w:r>
+              <w:rPr>
+                <w:sz w:val="20"/>
+                <w:szCs w:val="20"/>
+              </w:rPr>
+              <w:t>nak</w:t>
+            </w:r>
+            <w:proofErr w:type="spellEnd"/>
+            <w:r>
+              <w:rPr>
+                <w:sz w:val="20"/>
+                <w:szCs w:val="20"/>
+              </w:rPr>
+              <w:t xml:space="preserve">, ami tartalmazza az üvegház ID-ját, visszakapjuk az üvegház </w:t>
+            </w:r>
+            <w:proofErr w:type="spellStart"/>
+            <w:r>
+              <w:rPr>
+                <w:sz w:val="20"/>
+                <w:szCs w:val="20"/>
+              </w:rPr>
+              <w:t>Sensor</w:t>
+            </w:r>
+            <w:proofErr w:type="spellEnd"/>
+            <w:r>
+              <w:rPr>
+                <w:sz w:val="20"/>
+                <w:szCs w:val="20"/>
+              </w:rPr>
+              <w:t xml:space="preserve"> Adatait</w:t>
             </w:r>
           </w:p>
         </w:tc>
@@ -4164,7 +4395,7 @@
     </w:p>
     <w:tbl>
       <w:tblPr>
-        <w:tblStyle w:val="TableGrid"/>
+        <w:tblStyle w:val="Rcsostblzat"/>
         <w:tblW w:w="9631" w:type="dxa"/>
         <w:tblInd w:w="3" w:type="dxa"/>
         <w:tblLayout w:type="fixed"/>
@@ -4375,35 +4606,14 @@
                 <w:sz w:val="20"/>
                 <w:szCs w:val="20"/>
               </w:rPr>
-              <w:t>név</w:t>
-            </w:r>
-            <w:r>
-              <w:rPr>
-                <w:sz w:val="20"/>
-                <w:szCs w:val="20"/>
-              </w:rPr>
-              <w:t>4</w:t>
-            </w:r>
-            <w:r>
-              <w:rPr>
-                <w:sz w:val="20"/>
-                <w:szCs w:val="20"/>
-              </w:rPr>
-              <w:t>(</w:t>
-            </w:r>
-            <w:r>
-              <w:rPr>
-                <w:sz w:val="20"/>
-                <w:szCs w:val="20"/>
-              </w:rPr>
-              <w:t>user</w:t>
-            </w:r>
-            <w:r>
-              <w:rPr>
-                <w:sz w:val="20"/>
-                <w:szCs w:val="20"/>
-              </w:rPr>
-              <w:t>).java tesztelése</w:t>
+              <w:t>GreenHouseList.java</w:t>
+            </w:r>
+            <w:r>
+              <w:rPr>
+                <w:sz w:val="20"/>
+                <w:szCs w:val="20"/>
+              </w:rPr>
+              <w:t xml:space="preserve"> tesztelése</w:t>
             </w:r>
           </w:p>
         </w:tc>
@@ -4654,7 +4864,49 @@
                 <w:sz w:val="20"/>
                 <w:szCs w:val="20"/>
               </w:rPr>
-              <w:t>A server.java létezése</w:t>
+              <w:t xml:space="preserve">A </w:t>
+            </w:r>
+            <w:r>
+              <w:rPr>
+                <w:sz w:val="20"/>
+                <w:szCs w:val="20"/>
+              </w:rPr>
+              <w:t>GreenHouse</w:t>
+            </w:r>
+            <w:r>
+              <w:rPr>
+                <w:sz w:val="20"/>
+                <w:szCs w:val="20"/>
+              </w:rPr>
+              <w:t>.java</w:t>
+            </w:r>
+            <w:r>
+              <w:rPr>
+                <w:sz w:val="20"/>
+                <w:szCs w:val="20"/>
+              </w:rPr>
+              <w:t>,</w:t>
+            </w:r>
+            <w:r>
+              <w:rPr>
+                <w:sz w:val="20"/>
+                <w:szCs w:val="20"/>
+              </w:rPr>
+              <w:t xml:space="preserve"> </w:t>
+            </w:r>
+            <w:r>
+              <w:rPr>
+                <w:sz w:val="20"/>
+                <w:szCs w:val="20"/>
+              </w:rPr>
+              <w:t xml:space="preserve">GreenHouseList.java és Loader.java </w:t>
+            </w:r>
+            <w:r>
+              <w:rPr>
+                <w:sz w:val="20"/>
+                <w:szCs w:val="20"/>
+              </w:rPr>
+              <w:t>létezése</w:t>
             </w:r>
           </w:p>
         </w:tc>
@@ -4795,6 +5047,22 @@
                 <w:szCs w:val="20"/>
               </w:rPr>
             </w:pPr>
+            <w:r>
+              <w:rPr>
+                <w:sz w:val="20"/>
+                <w:szCs w:val="20"/>
+              </w:rPr>
+              <w:t xml:space="preserve">A visszakapott értékeket feldolgozzuk és létrehozunk egy új </w:t>
+            </w:r>
+            <w:proofErr w:type="spellStart"/>
+            <w:r>
+              <w:rPr>
+                <w:sz w:val="20"/>
+                <w:szCs w:val="20"/>
+              </w:rPr>
+              <w:t>GreenHouseListet</w:t>
+            </w:r>
+            <w:proofErr w:type="spellEnd"/>
           </w:p>
         </w:tc>
       </w:tr>
@@ -4983,7 +5251,23 @@
                 <w:sz w:val="18"/>
                 <w:szCs w:val="18"/>
               </w:rPr>
-              <w:t>A név4 konstruktorának a meghívása</w:t>
+              <w:t xml:space="preserve">A </w:t>
+            </w:r>
+            <w:proofErr w:type="spellStart"/>
+            <w:r>
+              <w:rPr>
+                <w:sz w:val="18"/>
+                <w:szCs w:val="18"/>
+              </w:rPr>
+              <w:t>GreenHouseList</w:t>
+            </w:r>
+            <w:proofErr w:type="spellEnd"/>
+            <w:r>
+              <w:rPr>
+                <w:sz w:val="18"/>
+                <w:szCs w:val="18"/>
+              </w:rPr>
+              <w:t xml:space="preserve"> konstruktorának a meghívása</w:t>
             </w:r>
           </w:p>
         </w:tc>
@@ -5129,7 +5413,7 @@
     </w:p>
     <w:tbl>
       <w:tblPr>
-        <w:tblStyle w:val="TableGrid"/>
+        <w:tblStyle w:val="Rcsostblzat"/>
         <w:tblW w:w="9015" w:type="dxa"/>
         <w:tblInd w:w="3" w:type="dxa"/>
         <w:tblLayout w:type="fixed"/>
@@ -5435,12 +5719,21 @@
                 <w:szCs w:val="18"/>
               </w:rPr>
             </w:pPr>
-            <w:r>
-              <w:rPr>
-                <w:sz w:val="20"/>
-                <w:szCs w:val="20"/>
-              </w:rPr>
-              <w:t>Hibával kilép</w:t>
+            <w:proofErr w:type="spellStart"/>
+            <w:r>
+              <w:rPr>
+                <w:sz w:val="20"/>
+                <w:szCs w:val="20"/>
+              </w:rPr>
+              <w:t>Logolás</w:t>
+            </w:r>
+            <w:proofErr w:type="spellEnd"/>
+            <w:r>
+              <w:rPr>
+                <w:sz w:val="20"/>
+                <w:szCs w:val="20"/>
+              </w:rPr>
+              <w:t xml:space="preserve"> és lép a következő üvegházra</w:t>
             </w:r>
           </w:p>
         </w:tc>
@@ -5590,21 +5883,7 @@
                 <w:sz w:val="20"/>
                 <w:szCs w:val="20"/>
               </w:rPr>
-              <w:t>Igény a</w:t>
-            </w:r>
-            <w:r>
-              <w:rPr>
-                <w:sz w:val="20"/>
-                <w:szCs w:val="20"/>
-              </w:rPr>
-              <w:t xml:space="preserve">z üvegház létezésének </w:t>
-            </w:r>
-            <w:r>
-              <w:rPr>
-                <w:sz w:val="20"/>
-                <w:szCs w:val="20"/>
-              </w:rPr>
-              <w:t>lekérdezésére</w:t>
+              <w:t>Lekérdezzük, hogy az adott üvegház létezik-e</w:t>
             </w:r>
           </w:p>
         </w:tc>
@@ -6108,7 +6387,14 @@
                 <w:sz w:val="20"/>
                 <w:szCs w:val="20"/>
               </w:rPr>
-              <w:t>A felhasználó nem létezik</w:t>
+              <w:t xml:space="preserve">Az üvegház </w:t>
+            </w:r>
+            <w:r>
+              <w:rPr>
+                <w:sz w:val="20"/>
+                <w:szCs w:val="20"/>
+              </w:rPr>
+              <w:t>nem létezik</w:t>
             </w:r>
           </w:p>
         </w:tc>
@@ -6183,7 +6469,7 @@
     </w:p>
     <w:tbl>
       <w:tblPr>
-        <w:tblStyle w:val="TableGrid"/>
+        <w:tblStyle w:val="Rcsostblzat"/>
         <w:tblW w:w="9015" w:type="dxa"/>
         <w:tblInd w:w="3" w:type="dxa"/>
         <w:tblLayout w:type="fixed"/>
@@ -6244,16 +6530,7 @@
                 <w:sz w:val="20"/>
                 <w:szCs w:val="20"/>
               </w:rPr>
-              <w:t>FR-</w:t>
-            </w:r>
-            <w:r>
-              <w:rPr>
-                <w:b/>
-                <w:bCs/>
-                <w:sz w:val="20"/>
-                <w:szCs w:val="20"/>
-              </w:rPr>
-              <w:t>2</w:t>
+              <w:t>FR-2</w:t>
             </w:r>
           </w:p>
         </w:tc>
@@ -6410,7 +6687,14 @@
                 <w:sz w:val="20"/>
                 <w:szCs w:val="20"/>
               </w:rPr>
-              <w:t xml:space="preserve">z üvegházb </w:t>
+              <w:t>z üvegház</w:t>
+            </w:r>
+            <w:r>
+              <w:rPr>
+                <w:sz w:val="20"/>
+                <w:szCs w:val="20"/>
+              </w:rPr>
+              <w:t xml:space="preserve"> </w:t>
             </w:r>
             <w:r>
               <w:rPr>
@@ -6512,12 +6796,21 @@
                 <w:szCs w:val="18"/>
               </w:rPr>
             </w:pPr>
-            <w:r>
-              <w:rPr>
-                <w:sz w:val="20"/>
-                <w:szCs w:val="20"/>
-              </w:rPr>
-              <w:t>Hibával kilép</w:t>
+            <w:proofErr w:type="spellStart"/>
+            <w:r>
+              <w:rPr>
+                <w:sz w:val="20"/>
+                <w:szCs w:val="20"/>
+              </w:rPr>
+              <w:t>Logolás</w:t>
+            </w:r>
+            <w:proofErr w:type="spellEnd"/>
+            <w:r>
+              <w:rPr>
+                <w:sz w:val="20"/>
+                <w:szCs w:val="20"/>
+              </w:rPr>
+              <w:t xml:space="preserve"> és lép a következő üvegházra</w:t>
             </w:r>
           </w:p>
         </w:tc>
@@ -6862,8 +7155,115 @@
                 <w:sz w:val="18"/>
                 <w:szCs w:val="18"/>
               </w:rPr>
-              <w:t>A rendszer kiszámolja az aktuális és azz optimális hőmérséklet különbségét</w:t>
-            </w:r>
+              <w:t xml:space="preserve">A rendszer kiszámolja az </w:t>
+            </w:r>
+            <w:proofErr w:type="gramStart"/>
+            <w:r>
+              <w:rPr>
+                <w:sz w:val="18"/>
+                <w:szCs w:val="18"/>
+              </w:rPr>
+              <w:t>aktuális</w:t>
+            </w:r>
+            <w:proofErr w:type="gramEnd"/>
+            <w:r>
+              <w:rPr>
+                <w:sz w:val="18"/>
+                <w:szCs w:val="18"/>
+              </w:rPr>
+              <w:t xml:space="preserve"> és az optimális hőmérséklet különbségét</w:t>
+            </w:r>
+          </w:p>
+        </w:tc>
+      </w:tr>
+      <w:tr>
+        <w:tc>
+          <w:tcPr>
+            <w:tcW w:w="2460" w:type="dxa"/>
+            <w:vMerge/>
+            <w:shd w:val="clear" w:color="auto" w:fill="9CC2E5" w:themeFill="accent5" w:themeFillTint="99"/>
+          </w:tcPr>
+          <w:p/>
+        </w:tc>
+        <w:tc>
+          <w:tcPr>
+            <w:tcW w:w="1020" w:type="dxa"/>
+            <w:shd w:val="clear" w:color="auto" w:fill="9CC2E5" w:themeFill="accent5" w:themeFillTint="99"/>
+            <w:vAlign w:val="center"/>
+          </w:tcPr>
+          <w:p>
+            <w:pPr>
+              <w:rPr>
+                <w:b/>
+                <w:bCs/>
+                <w:sz w:val="20"/>
+                <w:szCs w:val="20"/>
+              </w:rPr>
+            </w:pPr>
+            <w:r>
+              <w:rPr>
+                <w:b/>
+                <w:bCs/>
+                <w:sz w:val="20"/>
+                <w:szCs w:val="20"/>
+              </w:rPr>
+              <w:t>2.1</w:t>
+            </w:r>
+          </w:p>
+        </w:tc>
+        <w:tc>
+          <w:tcPr>
+            <w:tcW w:w="5535" w:type="dxa"/>
+            <w:vAlign w:val="center"/>
+          </w:tcPr>
+          <w:p>
+            <w:pPr>
+              <w:rPr>
+                <w:sz w:val="18"/>
+                <w:szCs w:val="18"/>
+              </w:rPr>
+            </w:pPr>
+            <w:r>
+              <w:rPr>
+                <w:sz w:val="18"/>
+                <w:szCs w:val="18"/>
+              </w:rPr>
+              <w:t xml:space="preserve">Ha 5 fokkal eltér a hőmérséklet, akkor kazán hibára </w:t>
+            </w:r>
+            <w:proofErr w:type="spellStart"/>
+            <w:r>
+              <w:rPr>
+                <w:sz w:val="18"/>
+                <w:szCs w:val="18"/>
+              </w:rPr>
+              <w:t>vonatkzunk</w:t>
+            </w:r>
+            <w:proofErr w:type="spellEnd"/>
+            <w:r>
+              <w:rPr>
+                <w:sz w:val="18"/>
+                <w:szCs w:val="18"/>
+              </w:rPr>
+              <w:t xml:space="preserve">, </w:t>
+            </w:r>
+            <w:proofErr w:type="spellStart"/>
+            <w:r>
+              <w:rPr>
+                <w:sz w:val="18"/>
+                <w:szCs w:val="18"/>
+              </w:rPr>
+              <w:t>logolunk</w:t>
+            </w:r>
+            <w:proofErr w:type="spellEnd"/>
+            <w:r>
+              <w:rPr>
+                <w:sz w:val="18"/>
+                <w:szCs w:val="18"/>
+              </w:rPr>
+              <w:t xml:space="preserve"> és tovább lépünk</w:t>
+            </w:r>
+            <w:bookmarkStart w:id="1" w:name="_GoBack"/>
+            <w:bookmarkEnd w:id="1"/>
           </w:p>
         </w:tc>
       </w:tr>
@@ -7024,7 +7424,7 @@
     </w:p>
     <w:tbl>
       <w:tblPr>
-        <w:tblStyle w:val="TableGrid"/>
+        <w:tblStyle w:val="Rcsostblzat"/>
         <w:tblW w:w="9015" w:type="dxa"/>
         <w:tblInd w:w="3" w:type="dxa"/>
         <w:tblLayout w:type="fixed"/>
@@ -7086,16 +7486,7 @@
                 <w:sz w:val="20"/>
                 <w:szCs w:val="20"/>
               </w:rPr>
-              <w:t>FR-</w:t>
-            </w:r>
-            <w:r>
-              <w:rPr>
-                <w:b/>
-                <w:bCs/>
-                <w:sz w:val="20"/>
-                <w:szCs w:val="20"/>
-              </w:rPr>
-              <w:t>3</w:t>
+              <w:t>FR-3</w:t>
             </w:r>
           </w:p>
         </w:tc>
@@ -7145,14 +7536,7 @@
                 <w:sz w:val="20"/>
                 <w:szCs w:val="20"/>
               </w:rPr>
-              <w:t>REQ_00</w:t>
-            </w:r>
-            <w:r>
-              <w:rPr>
-                <w:sz w:val="20"/>
-                <w:szCs w:val="20"/>
-              </w:rPr>
-              <w:t>2</w:t>
+              <w:t>REQ_002</w:t>
             </w:r>
           </w:p>
         </w:tc>
@@ -7654,14 +8038,7 @@
                 <w:sz w:val="18"/>
                 <w:szCs w:val="18"/>
               </w:rPr>
-              <w:t xml:space="preserve">A rendszer </w:t>
-            </w:r>
-            <w:r>
-              <w:rPr>
-                <w:sz w:val="18"/>
-                <w:szCs w:val="18"/>
-              </w:rPr>
-              <w:t>kikeresi a következő üvegházat</w:t>
+              <w:t>A rendszer kikeresi a következő üvegházat</w:t>
             </w:r>
           </w:p>
         </w:tc>
@@ -7718,14 +8095,7 @@
                 <w:sz w:val="18"/>
                 <w:szCs w:val="18"/>
               </w:rPr>
-              <w:t xml:space="preserve">A rendszer </w:t>
-            </w:r>
-            <w:r>
-              <w:rPr>
-                <w:sz w:val="18"/>
-                <w:szCs w:val="18"/>
-              </w:rPr>
-              <w:t>lekérdezi az üvegházat</w:t>
+              <w:t>A rendszer lekérdezi az üvegházat</w:t>
             </w:r>
           </w:p>
         </w:tc>
@@ -7958,7 +8328,7 @@
     </w:p>
     <w:tbl>
       <w:tblPr>
-        <w:tblStyle w:val="TableGrid"/>
+        <w:tblStyle w:val="Rcsostblzat"/>
         <w:tblW w:w="9015" w:type="dxa"/>
         <w:tblInd w:w="3" w:type="dxa"/>
         <w:tblLayout w:type="fixed"/>
@@ -8019,16 +8389,7 @@
                 <w:sz w:val="20"/>
                 <w:szCs w:val="20"/>
               </w:rPr>
-              <w:t>FR-</w:t>
-            </w:r>
-            <w:r>
-              <w:rPr>
-                <w:b/>
-                <w:bCs/>
-                <w:sz w:val="20"/>
-                <w:szCs w:val="20"/>
-              </w:rPr>
-              <w:t>4</w:t>
+              <w:t>FR-4</w:t>
             </w:r>
           </w:p>
         </w:tc>
@@ -8078,14 +8439,7 @@
                 <w:sz w:val="20"/>
                 <w:szCs w:val="20"/>
               </w:rPr>
-              <w:t>REQ_00</w:t>
-            </w:r>
-            <w:r>
-              <w:rPr>
-                <w:sz w:val="20"/>
-                <w:szCs w:val="20"/>
-              </w:rPr>
-              <w:t>4</w:t>
+              <w:t>REQ_004</w:t>
             </w:r>
           </w:p>
         </w:tc>
@@ -8135,14 +8489,7 @@
                 <w:sz w:val="20"/>
                 <w:szCs w:val="20"/>
               </w:rPr>
-              <w:t xml:space="preserve">A </w:t>
-            </w:r>
-            <w:r>
-              <w:rPr>
-                <w:sz w:val="20"/>
-                <w:szCs w:val="20"/>
-              </w:rPr>
-              <w:t>bojler bekapcsolása</w:t>
+              <w:t>A bojler bekapcsolása</w:t>
             </w:r>
           </w:p>
         </w:tc>
@@ -8192,14 +8539,7 @@
                 <w:sz w:val="18"/>
                 <w:szCs w:val="18"/>
               </w:rPr>
-              <w:t>A</w:t>
-            </w:r>
-            <w:r>
-              <w:rPr>
-                <w:sz w:val="18"/>
-                <w:szCs w:val="18"/>
-              </w:rPr>
-              <w:t>z adott üvegházban van bojler</w:t>
+              <w:t>Az adott üvegházban van bojler</w:t>
             </w:r>
           </w:p>
         </w:tc>
@@ -8868,7 +9208,7 @@
     </w:p>
     <w:tbl>
       <w:tblPr>
-        <w:tblStyle w:val="TableGrid"/>
+        <w:tblStyle w:val="Rcsostblzat"/>
         <w:tblW w:w="9015" w:type="dxa"/>
         <w:tblInd w:w="3" w:type="dxa"/>
         <w:tblLayout w:type="fixed"/>
@@ -9840,7 +10180,7 @@
     </w:p>
     <w:tbl>
       <w:tblPr>
-        <w:tblStyle w:val="TableGrid"/>
+        <w:tblStyle w:val="Rcsostblzat"/>
         <w:tblW w:w="9015" w:type="dxa"/>
         <w:tblInd w:w="3" w:type="dxa"/>
         <w:tblLayout w:type="fixed"/>
@@ -9902,16 +10242,7 @@
                 <w:sz w:val="20"/>
                 <w:szCs w:val="20"/>
               </w:rPr>
-              <w:t>FR-</w:t>
-            </w:r>
-            <w:r>
-              <w:rPr>
-                <w:b/>
-                <w:bCs/>
-                <w:sz w:val="20"/>
-                <w:szCs w:val="20"/>
-              </w:rPr>
-              <w:t>6</w:t>
+              <w:t>FR-6</w:t>
             </w:r>
           </w:p>
         </w:tc>
@@ -10311,42 +10642,7 @@
                 <w:sz w:val="18"/>
                 <w:szCs w:val="18"/>
               </w:rPr>
-              <w:t xml:space="preserve">A </w:t>
-            </w:r>
-            <w:r>
-              <w:rPr>
-                <w:sz w:val="18"/>
-                <w:szCs w:val="18"/>
-              </w:rPr>
-              <w:t>páratartalom</w:t>
-            </w:r>
-            <w:r>
-              <w:rPr>
-                <w:sz w:val="18"/>
-                <w:szCs w:val="18"/>
-              </w:rPr>
-              <w:t xml:space="preserve"> </w:t>
-            </w:r>
-            <w:r>
-              <w:rPr>
-                <w:sz w:val="18"/>
-                <w:szCs w:val="18"/>
-              </w:rPr>
-              <w:t>alacsonyabb</w:t>
-            </w:r>
-            <w:r>
-              <w:rPr>
-                <w:sz w:val="18"/>
-                <w:szCs w:val="18"/>
-              </w:rPr>
-              <w:t xml:space="preserve"> mint a</w:t>
-            </w:r>
-            <w:r>
-              <w:rPr>
-                <w:sz w:val="18"/>
-                <w:szCs w:val="18"/>
-              </w:rPr>
-              <w:t xml:space="preserve"> minimum</w:t>
+              <w:t>A páratartalom alacsonyabb mint a minimum</w:t>
             </w:r>
           </w:p>
         </w:tc>
@@ -10484,14 +10780,7 @@
                 <w:sz w:val="18"/>
                 <w:szCs w:val="18"/>
               </w:rPr>
-              <w:t>Páratartalom különbség</w:t>
-            </w:r>
-            <w:r>
-              <w:rPr>
-                <w:sz w:val="18"/>
-                <w:szCs w:val="18"/>
-              </w:rPr>
-              <w:t xml:space="preserve"> meghatározása</w:t>
+              <w:t>Páratartalom különbség meghatározása</w:t>
             </w:r>
           </w:p>
         </w:tc>
@@ -10778,7 +11067,7 @@
     </w:p>
     <w:tbl>
       <w:tblPr>
-        <w:tblStyle w:val="TableGrid"/>
+        <w:tblStyle w:val="Rcsostblzat"/>
         <w:tblW w:w="9631" w:type="dxa"/>
         <w:tblInd w:w="3" w:type="dxa"/>
         <w:tblLayout w:type="fixed"/>
@@ -11157,7 +11446,7 @@
                 <w:szCs w:val="18"/>
               </w:rPr>
             </w:pPr>
-            <w:bookmarkStart w:id="1" w:name="_Hlk102759009"/>
+            <w:bookmarkStart w:id="2" w:name="_Hlk102759009"/>
             <w:r>
               <w:rPr>
                 <w:sz w:val="20"/>
@@ -11431,7 +11720,7 @@
           </w:p>
         </w:tc>
       </w:tr>
-      <w:bookmarkEnd w:id="1"/>
+      <w:bookmarkEnd w:id="2"/>
       <w:tr>
         <w:tc>
           <w:tcPr>
@@ -11789,21 +12078,7 @@
                 <w:sz w:val="20"/>
                 <w:szCs w:val="20"/>
               </w:rPr>
-              <w:t>A hőmérséklet alacsonyabb mint az optimális (</w:t>
-            </w:r>
-            <w:r>
-              <w:rPr>
-                <w:sz w:val="20"/>
-                <w:szCs w:val="20"/>
-              </w:rPr>
-              <w:t xml:space="preserve">minimum </w:t>
-            </w:r>
-            <w:r>
-              <w:rPr>
-                <w:sz w:val="20"/>
-                <w:szCs w:val="20"/>
-              </w:rPr>
-              <w:t>5 fokkal)</w:t>
+              <w:t>A hőmérséklet alacsonyabb mint az optimális (minimum 5 fokkal)</w:t>
             </w:r>
           </w:p>
         </w:tc>
@@ -12165,6 +12440,7 @@
           <w:noProof/>
           <w:sz w:val="24"/>
           <w:szCs w:val="24"/>
+          <w:lang w:val="en-GB" w:eastAsia="en-GB"/>
         </w:rPr>
         <w:drawing>
           <wp:inline distT="0" distB="0" distL="0" distR="0" wp14:anchorId="2CB7B808" wp14:editId="1F1BE067">
@@ -12184,7 +12460,7 @@
                     </pic:cNvPicPr>
                   </pic:nvPicPr>
                   <pic:blipFill>
-                    <a:blip r:embed="rId5">
+                    <a:blip r:embed="rId6">
                       <a:extLst>
                         <a:ext uri="{28A0092B-C50C-407E-A947-70E740481C1C}">
                           <a14:useLocalDpi xmlns:a14="http://schemas.microsoft.com/office/drawing/2010/main" val="0"/>
@@ -12234,7 +12510,7 @@
     </w:p>
     <w:tbl>
       <w:tblPr>
-        <w:tblStyle w:val="TableGrid"/>
+        <w:tblStyle w:val="Rcsostblzat"/>
         <w:tblW w:w="9631" w:type="dxa"/>
         <w:tblInd w:w="3" w:type="dxa"/>
         <w:tblLayout w:type="fixed"/>
@@ -12264,7 +12540,7 @@
                 <w:szCs w:val="18"/>
               </w:rPr>
             </w:pPr>
-            <w:bookmarkStart w:id="2" w:name="_Hlk102746017"/>
+            <w:bookmarkStart w:id="3" w:name="_Hlk102746017"/>
             <w:r>
               <w:rPr>
                 <w:b/>
@@ -12467,35 +12743,7 @@
                 <w:sz w:val="20"/>
                 <w:szCs w:val="20"/>
               </w:rPr>
-              <w:t>név</w:t>
-            </w:r>
-            <w:r>
-              <w:rPr>
-                <w:sz w:val="20"/>
-                <w:szCs w:val="20"/>
-              </w:rPr>
-              <w:t>1</w:t>
-            </w:r>
-            <w:r>
-              <w:rPr>
-                <w:sz w:val="20"/>
-                <w:szCs w:val="20"/>
-              </w:rPr>
-              <w:t>(</w:t>
-            </w:r>
-            <w:r>
-              <w:rPr>
-                <w:sz w:val="20"/>
-                <w:szCs w:val="20"/>
-              </w:rPr>
-              <w:t>logger</w:t>
-            </w:r>
-            <w:r>
-              <w:rPr>
-                <w:sz w:val="20"/>
-                <w:szCs w:val="20"/>
-              </w:rPr>
-              <w:t>).java tesztelése</w:t>
+              <w:t>név1(logger).java tesztelése</w:t>
             </w:r>
           </w:p>
         </w:tc>
@@ -12746,21 +12994,7 @@
                 <w:sz w:val="20"/>
                 <w:szCs w:val="20"/>
               </w:rPr>
-              <w:t xml:space="preserve">A </w:t>
-            </w:r>
-            <w:r>
-              <w:rPr>
-                <w:sz w:val="20"/>
-                <w:szCs w:val="20"/>
-              </w:rPr>
-              <w:t>nev1</w:t>
-            </w:r>
-            <w:r>
-              <w:rPr>
-                <w:sz w:val="20"/>
-                <w:szCs w:val="20"/>
-              </w:rPr>
-              <w:t>.java létezése</w:t>
+              <w:t>A nev1.java létezése</w:t>
             </w:r>
           </w:p>
         </w:tc>
@@ -12805,14 +13039,7 @@
                 <w:sz w:val="20"/>
                 <w:szCs w:val="20"/>
               </w:rPr>
-              <w:t xml:space="preserve">A </w:t>
-            </w:r>
-            <w:r>
-              <w:rPr>
-                <w:sz w:val="20"/>
-                <w:szCs w:val="20"/>
-              </w:rPr>
-              <w:t>név5(app).java létezése</w:t>
+              <w:t>A név5(app).java létezése</w:t>
             </w:r>
           </w:p>
         </w:tc>
@@ -13335,14 +13562,7 @@
                 <w:sz w:val="20"/>
                 <w:szCs w:val="20"/>
               </w:rPr>
-              <w:t>File-ba logolás</w:t>
-            </w:r>
-            <w:r>
-              <w:rPr>
-                <w:sz w:val="20"/>
-                <w:szCs w:val="20"/>
-              </w:rPr>
-              <w:t xml:space="preserve"> a név6-ból</w:t>
+              <w:t>File-ba logolás a név6-ból</w:t>
             </w:r>
           </w:p>
         </w:tc>
@@ -13410,7 +13630,7 @@
           </w:p>
         </w:tc>
       </w:tr>
-      <w:bookmarkEnd w:id="2"/>
+      <w:bookmarkEnd w:id="3"/>
       <w:tr>
         <w:tc>
           <w:tcPr>
@@ -13527,7 +13747,7 @@
     </w:p>
     <w:tbl>
       <w:tblPr>
-        <w:tblStyle w:val="TableGrid"/>
+        <w:tblStyle w:val="Rcsostblzat"/>
         <w:tblW w:w="9631" w:type="dxa"/>
         <w:tblInd w:w="3" w:type="dxa"/>
         <w:tblLayout w:type="fixed"/>
@@ -13759,35 +13979,7 @@
                 <w:sz w:val="20"/>
                 <w:szCs w:val="20"/>
               </w:rPr>
-              <w:t>név</w:t>
-            </w:r>
-            <w:r>
-              <w:rPr>
-                <w:sz w:val="20"/>
-                <w:szCs w:val="20"/>
-              </w:rPr>
-              <w:t>2</w:t>
-            </w:r>
-            <w:r>
-              <w:rPr>
-                <w:sz w:val="20"/>
-                <w:szCs w:val="20"/>
-              </w:rPr>
-              <w:t>(</w:t>
-            </w:r>
-            <w:r>
-              <w:rPr>
-                <w:sz w:val="20"/>
-                <w:szCs w:val="20"/>
-              </w:rPr>
-              <w:t>file_handler</w:t>
-            </w:r>
-            <w:r>
-              <w:rPr>
-                <w:sz w:val="20"/>
-                <w:szCs w:val="20"/>
-              </w:rPr>
-              <w:t>).java tesztelése</w:t>
+              <w:t>név2(file_handler).java tesztelése</w:t>
             </w:r>
           </w:p>
         </w:tc>
@@ -14038,21 +14230,7 @@
                 <w:sz w:val="20"/>
                 <w:szCs w:val="20"/>
               </w:rPr>
-              <w:t>A nev</w:t>
-            </w:r>
-            <w:r>
-              <w:rPr>
-                <w:sz w:val="20"/>
-                <w:szCs w:val="20"/>
-              </w:rPr>
-              <w:t>2</w:t>
-            </w:r>
-            <w:r>
-              <w:rPr>
-                <w:sz w:val="20"/>
-                <w:szCs w:val="20"/>
-              </w:rPr>
-              <w:t>.java létezése</w:t>
+              <w:t>A nev2.java létezése</w:t>
             </w:r>
           </w:p>
         </w:tc>
@@ -14156,49 +14334,7 @@
                 <w:sz w:val="20"/>
                 <w:szCs w:val="20"/>
               </w:rPr>
-              <w:t>A név</w:t>
-            </w:r>
-            <w:r>
-              <w:rPr>
-                <w:sz w:val="20"/>
-                <w:szCs w:val="20"/>
-              </w:rPr>
-              <w:t>7</w:t>
-            </w:r>
-            <w:r>
-              <w:rPr>
-                <w:sz w:val="20"/>
-                <w:szCs w:val="20"/>
-              </w:rPr>
-              <w:t>(</w:t>
-            </w:r>
-            <w:r>
-              <w:rPr>
-                <w:sz w:val="20"/>
-                <w:szCs w:val="20"/>
-              </w:rPr>
-              <w:t>equipment-types_and_commands</w:t>
-            </w:r>
-            <w:r>
-              <w:rPr>
-                <w:sz w:val="20"/>
-                <w:szCs w:val="20"/>
-              </w:rPr>
-              <w:t>).</w:t>
-            </w:r>
-            <w:r>
-              <w:rPr>
-                <w:sz w:val="20"/>
-                <w:szCs w:val="20"/>
-              </w:rPr>
-              <w:t>txt</w:t>
-            </w:r>
-            <w:r>
-              <w:rPr>
-                <w:sz w:val="20"/>
-                <w:szCs w:val="20"/>
-              </w:rPr>
-              <w:t xml:space="preserve"> létezése</w:t>
+              <w:t>A név7(equipment-types_and_commands).txt létezése</w:t>
             </w:r>
           </w:p>
         </w:tc>
@@ -14527,42 +14663,28 @@
                 <w:sz w:val="20"/>
                 <w:szCs w:val="20"/>
               </w:rPr>
-              <w:t>A név2 file lefuttatása</w:t>
-            </w:r>
-            <w:r>
-              <w:rPr>
-                <w:sz w:val="20"/>
-                <w:szCs w:val="20"/>
-              </w:rPr>
-              <w:t xml:space="preserve"> a név6-ból</w:t>
-            </w:r>
-          </w:p>
-        </w:tc>
-        <w:tc>
-          <w:tcPr>
-            <w:tcW w:w="1502" w:type="dxa"/>
-            <w:vAlign w:val="center"/>
-          </w:tcPr>
-          <w:p>
-            <w:pPr>
-              <w:rPr>
-                <w:sz w:val="18"/>
-                <w:szCs w:val="18"/>
-              </w:rPr>
-            </w:pPr>
-            <w:r>
-              <w:rPr>
-                <w:sz w:val="20"/>
-                <w:szCs w:val="20"/>
-              </w:rPr>
-              <w:t>A név2 beolvassa a fileokat</w:t>
-            </w:r>
-            <w:r>
-              <w:rPr>
-                <w:sz w:val="20"/>
-                <w:szCs w:val="20"/>
-              </w:rPr>
-              <w:t xml:space="preserve"> és kiadja a tartalmát</w:t>
+              <w:t>A név2 file lefuttatása a név6-ból</w:t>
+            </w:r>
+          </w:p>
+        </w:tc>
+        <w:tc>
+          <w:tcPr>
+            <w:tcW w:w="1502" w:type="dxa"/>
+            <w:vAlign w:val="center"/>
+          </w:tcPr>
+          <w:p>
+            <w:pPr>
+              <w:rPr>
+                <w:sz w:val="18"/>
+                <w:szCs w:val="18"/>
+              </w:rPr>
+            </w:pPr>
+            <w:r>
+              <w:rPr>
+                <w:sz w:val="20"/>
+                <w:szCs w:val="20"/>
+              </w:rPr>
+              <w:t>A név2 beolvassa a fileokat és kiadja a tartalmát</w:t>
             </w:r>
           </w:p>
         </w:tc>
@@ -14623,7 +14745,7 @@
     <w:p/>
     <w:tbl>
       <w:tblPr>
-        <w:tblStyle w:val="TableGrid"/>
+        <w:tblStyle w:val="Rcsostblzat"/>
         <w:tblW w:w="9631" w:type="dxa"/>
         <w:tblInd w:w="3" w:type="dxa"/>
         <w:tblLayout w:type="fixed"/>
@@ -14736,21 +14858,7 @@
                 <w:sz w:val="20"/>
                 <w:szCs w:val="20"/>
               </w:rPr>
-              <w:t>Integráció</w:t>
-            </w:r>
-            <w:r>
-              <w:rPr>
-                <w:sz w:val="20"/>
-                <w:szCs w:val="20"/>
-              </w:rPr>
-              <w:t>s</w:t>
-            </w:r>
-            <w:r>
-              <w:rPr>
-                <w:sz w:val="20"/>
-                <w:szCs w:val="20"/>
-              </w:rPr>
-              <w:t xml:space="preserve"> tesztelés</w:t>
+              <w:t>Integrációs tesztelés</w:t>
             </w:r>
           </w:p>
         </w:tc>
@@ -15601,7 +15709,7 @@
     </w:p>
     <w:tbl>
       <w:tblPr>
-        <w:tblStyle w:val="TableGrid"/>
+        <w:tblStyle w:val="Rcsostblzat"/>
         <w:tblW w:w="9631" w:type="dxa"/>
         <w:tblInd w:w="3" w:type="dxa"/>
         <w:tblLayout w:type="fixed"/>
@@ -15714,21 +15822,7 @@
                 <w:sz w:val="20"/>
                 <w:szCs w:val="20"/>
               </w:rPr>
-              <w:t>Integráció</w:t>
-            </w:r>
-            <w:r>
-              <w:rPr>
-                <w:sz w:val="20"/>
-                <w:szCs w:val="20"/>
-              </w:rPr>
-              <w:t>s</w:t>
-            </w:r>
-            <w:r>
-              <w:rPr>
-                <w:sz w:val="20"/>
-                <w:szCs w:val="20"/>
-              </w:rPr>
-              <w:t xml:space="preserve"> tesztelés</w:t>
+              <w:t>Integrációs tesztelés</w:t>
             </w:r>
           </w:p>
         </w:tc>
@@ -16611,21 +16705,12 @@
           <w:szCs w:val="32"/>
         </w:rPr>
         <w:lastRenderedPageBreak/>
-        <w:t>Á</w:t>
-      </w:r>
-      <w:r>
-        <w:rPr>
-          <w:b/>
-          <w:bCs/>
-          <w:sz w:val="32"/>
-          <w:szCs w:val="32"/>
-        </w:rPr>
-        <w:t>tadási tesztelés</w:t>
+        <w:t>Átadási tesztelés</w:t>
       </w:r>
     </w:p>
     <w:tbl>
       <w:tblPr>
-        <w:tblStyle w:val="TableGrid"/>
+        <w:tblStyle w:val="Rcsostblzat"/>
         <w:tblW w:w="9631" w:type="dxa"/>
         <w:tblInd w:w="3" w:type="dxa"/>
         <w:tblLayout w:type="fixed"/>
@@ -17615,7 +17700,7 @@
     </w:p>
     <w:tbl>
       <w:tblPr>
-        <w:tblStyle w:val="TableGrid"/>
+        <w:tblStyle w:val="Rcsostblzat"/>
         <w:tblW w:w="9631" w:type="dxa"/>
         <w:tblInd w:w="3" w:type="dxa"/>
         <w:tblLayout w:type="fixed"/>
@@ -18177,14 +18262,7 @@
                 <w:sz w:val="20"/>
                 <w:szCs w:val="20"/>
               </w:rPr>
-              <w:t xml:space="preserve">homeID: </w:t>
-            </w:r>
-            <w:r>
-              <w:rPr>
-                <w:sz w:val="20"/>
-                <w:szCs w:val="20"/>
-              </w:rPr>
-              <w:t>AAAAAAA</w:t>
+              <w:t>homeID: AAAAAAA</w:t>
             </w:r>
           </w:p>
         </w:tc>
@@ -18559,7 +18637,7 @@
     </w:p>
     <w:tbl>
       <w:tblPr>
-        <w:tblStyle w:val="TableGrid"/>
+        <w:tblStyle w:val="Rcsostblzat"/>
         <w:tblpPr w:leftFromText="141" w:rightFromText="141" w:vertAnchor="text" w:horzAnchor="margin" w:tblpY="318"/>
         <w:tblW w:w="9631" w:type="dxa"/>
         <w:tblLayout w:type="fixed"/>
@@ -19225,35 +19303,7 @@
                 <w:sz w:val="20"/>
                 <w:szCs w:val="20"/>
               </w:rPr>
-              <w:t>t</w:t>
-            </w:r>
-            <w:r>
-              <w:rPr>
-                <w:sz w:val="20"/>
-                <w:szCs w:val="20"/>
-              </w:rPr>
-              <w:t>emperature</w:t>
-            </w:r>
-            <w:r>
-              <w:rPr>
-                <w:sz w:val="20"/>
-                <w:szCs w:val="20"/>
-              </w:rPr>
-              <w:t>_opt</w:t>
-            </w:r>
-            <w:r>
-              <w:rPr>
-                <w:sz w:val="20"/>
-                <w:szCs w:val="20"/>
-              </w:rPr>
-              <w:t xml:space="preserve"> = </w:t>
-            </w:r>
-            <w:r>
-              <w:rPr>
-                <w:sz w:val="20"/>
-                <w:szCs w:val="20"/>
-              </w:rPr>
-              <w:t>30</w:t>
+              <w:t>temperature_opt = 30</w:t>
             </w:r>
           </w:p>
         </w:tc>
@@ -19524,7 +19574,7 @@
     </w:p>
     <w:tbl>
       <w:tblPr>
-        <w:tblStyle w:val="TableGrid"/>
+        <w:tblStyle w:val="Rcsostblzat"/>
         <w:tblW w:w="9631" w:type="dxa"/>
         <w:tblInd w:w="3" w:type="dxa"/>
         <w:tblLayout w:type="fixed"/>
@@ -19734,13 +19784,7 @@
               </w:rPr>
             </w:pPr>
             <w:r>
-              <w:t>REQ_00</w:t>
-            </w:r>
-            <w:r>
-              <w:t>2</w:t>
-            </w:r>
-            <w:r>
-              <w:t xml:space="preserve"> tesztelése</w:t>
+              <w:t>REQ_002 tesztelése</w:t>
             </w:r>
           </w:p>
         </w:tc>
@@ -20516,7 +20560,7 @@
     </w:p>
     <w:tbl>
       <w:tblPr>
-        <w:tblStyle w:val="TableGrid"/>
+        <w:tblStyle w:val="Rcsostblzat"/>
         <w:tblpPr w:leftFromText="141" w:rightFromText="141" w:vertAnchor="text" w:horzAnchor="margin" w:tblpY="-841"/>
         <w:tblW w:w="9631" w:type="dxa"/>
         <w:tblLayout w:type="fixed"/>
@@ -21120,21 +21164,7 @@
                 <w:sz w:val="20"/>
                 <w:szCs w:val="20"/>
               </w:rPr>
-              <w:t xml:space="preserve">A bojler </w:t>
-            </w:r>
-            <w:r>
-              <w:rPr>
-                <w:sz w:val="20"/>
-                <w:szCs w:val="20"/>
-              </w:rPr>
-              <w:t>ki</w:t>
-            </w:r>
-            <w:r>
-              <w:rPr>
-                <w:sz w:val="20"/>
-                <w:szCs w:val="20"/>
-              </w:rPr>
-              <w:t xml:space="preserve"> van kapcsolva az üvegházban</w:t>
+              <w:t>A bojler ki van kapcsolva az üvegházban</w:t>
             </w:r>
           </w:p>
         </w:tc>
@@ -21477,14 +21507,7 @@
                 <w:sz w:val="18"/>
                 <w:szCs w:val="18"/>
               </w:rPr>
-              <w:t xml:space="preserve">A bojler </w:t>
-            </w:r>
-            <w:r>
-              <w:rPr>
-                <w:sz w:val="18"/>
-                <w:szCs w:val="18"/>
-              </w:rPr>
-              <w:t>bekapcsolása</w:t>
+              <w:t>A bojler bekapcsolása</w:t>
             </w:r>
           </w:p>
         </w:tc>
@@ -21666,7 +21689,7 @@
     </w:p>
     <w:tbl>
       <w:tblPr>
-        <w:tblStyle w:val="TableGrid"/>
+        <w:tblStyle w:val="Rcsostblzat"/>
         <w:tblpPr w:leftFromText="141" w:rightFromText="141" w:vertAnchor="text" w:horzAnchor="margin" w:tblpY="-25"/>
         <w:tblW w:w="9631" w:type="dxa"/>
         <w:tblLayout w:type="fixed"/>
@@ -22839,7 +22862,7 @@
     </w:p>
     <w:tbl>
       <w:tblPr>
-        <w:tblStyle w:val="TableGrid"/>
+        <w:tblStyle w:val="Rcsostblzat"/>
         <w:tblpPr w:leftFromText="141" w:rightFromText="141" w:vertAnchor="text" w:horzAnchor="margin" w:tblpY="53"/>
         <w:tblW w:w="9631" w:type="dxa"/>
         <w:tblLayout w:type="fixed"/>
@@ -23449,21 +23472,7 @@
                 <w:sz w:val="20"/>
                 <w:szCs w:val="20"/>
               </w:rPr>
-              <w:t xml:space="preserve">A locsoló </w:t>
-            </w:r>
-            <w:r>
-              <w:rPr>
-                <w:sz w:val="20"/>
-                <w:szCs w:val="20"/>
-              </w:rPr>
-              <w:t>ki</w:t>
-            </w:r>
-            <w:r>
-              <w:rPr>
-                <w:sz w:val="20"/>
-                <w:szCs w:val="20"/>
-              </w:rPr>
-              <w:t xml:space="preserve"> van kapcsolva az üvegházban</w:t>
+              <w:t>A locsoló ki van kapcsolva az üvegházban</w:t>
             </w:r>
           </w:p>
         </w:tc>
@@ -23564,14 +23573,7 @@
                 <w:sz w:val="20"/>
                 <w:szCs w:val="20"/>
               </w:rPr>
-              <w:t xml:space="preserve">homeID: </w:t>
-            </w:r>
-            <w:r>
-              <w:rPr>
-                <w:sz w:val="20"/>
-                <w:szCs w:val="20"/>
-              </w:rPr>
-              <w:t>KFI3EW45RD</w:t>
+              <w:t>homeID: KFI3EW45RD</w:t>
             </w:r>
           </w:p>
         </w:tc>
@@ -23827,14 +23829,7 @@
                 <w:sz w:val="18"/>
                 <w:szCs w:val="18"/>
               </w:rPr>
-              <w:t xml:space="preserve">A locsoló </w:t>
-            </w:r>
-            <w:r>
-              <w:rPr>
-                <w:sz w:val="18"/>
-                <w:szCs w:val="18"/>
-              </w:rPr>
-              <w:t>bekapcsolása</w:t>
+              <w:t>A locsoló bekapcsolása</w:t>
             </w:r>
           </w:p>
         </w:tc>
@@ -24041,7 +24036,7 @@
     </w:p>
     <w:tbl>
       <w:tblPr>
-        <w:tblStyle w:val="TableGrid"/>
+        <w:tblStyle w:val="Rcsostblzat"/>
         <w:tblW w:w="9631" w:type="dxa"/>
         <w:tblInd w:w="3" w:type="dxa"/>
         <w:tblLayout w:type="fixed"/>
@@ -24710,14 +24705,7 @@
                 <w:sz w:val="20"/>
                 <w:szCs w:val="20"/>
               </w:rPr>
-              <w:t>REQ_00</w:t>
-            </w:r>
-            <w:r>
-              <w:rPr>
-                <w:sz w:val="20"/>
-                <w:szCs w:val="20"/>
-              </w:rPr>
-              <w:t>2</w:t>
+              <w:t>REQ_002</w:t>
             </w:r>
           </w:p>
         </w:tc>
@@ -24869,14 +24857,7 @@
                 <w:sz w:val="20"/>
                 <w:szCs w:val="20"/>
               </w:rPr>
-              <w:t>REQ_00</w:t>
-            </w:r>
-            <w:r>
-              <w:rPr>
-                <w:sz w:val="20"/>
-                <w:szCs w:val="20"/>
-              </w:rPr>
-              <w:t>3</w:t>
+              <w:t>REQ_003</w:t>
             </w:r>
           </w:p>
         </w:tc>
@@ -24897,21 +24878,7 @@
                 <w:sz w:val="20"/>
                 <w:szCs w:val="20"/>
               </w:rPr>
-              <w:t xml:space="preserve">A hőmérséklet megfelelő </w:t>
-            </w:r>
-            <w:r>
-              <w:rPr>
-                <w:sz w:val="20"/>
-                <w:szCs w:val="20"/>
-              </w:rPr>
-              <w:t>de valami be</w:t>
-            </w:r>
-            <w:r>
-              <w:rPr>
-                <w:sz w:val="20"/>
-                <w:szCs w:val="20"/>
-              </w:rPr>
-              <w:t xml:space="preserve"> van kapcsolva</w:t>
+              <w:t>A hőmérséklet megfelelő de valami be van kapcsolva</w:t>
             </w:r>
           </w:p>
         </w:tc>
@@ -25053,14 +25020,7 @@
                 <w:sz w:val="20"/>
                 <w:szCs w:val="20"/>
               </w:rPr>
-              <w:t>REQ_00</w:t>
-            </w:r>
-            <w:r>
-              <w:rPr>
-                <w:sz w:val="20"/>
-                <w:szCs w:val="20"/>
-              </w:rPr>
-              <w:t>4</w:t>
+              <w:t>REQ_004</w:t>
             </w:r>
           </w:p>
         </w:tc>
@@ -25081,14 +25041,7 @@
                 <w:sz w:val="20"/>
                 <w:szCs w:val="20"/>
               </w:rPr>
-              <w:t>A hőmérséklet</w:t>
-            </w:r>
-            <w:r>
-              <w:rPr>
-                <w:sz w:val="20"/>
-                <w:szCs w:val="20"/>
-              </w:rPr>
-              <w:t xml:space="preserve"> alacsonyabb mint az optimális (</w:t>
+              <w:t>A hőmérséklet alacsonyabb mint az optimális (</w:t>
             </w:r>
             <w:r>
               <w:rPr>
@@ -25165,14 +25118,7 @@
                 <w:sz w:val="20"/>
                 <w:szCs w:val="20"/>
               </w:rPr>
-              <w:t>TE-1</w:t>
-            </w:r>
-            <w:r>
-              <w:rPr>
-                <w:sz w:val="20"/>
-                <w:szCs w:val="20"/>
-              </w:rPr>
-              <w:t>4</w:t>
+              <w:t>TE-14</w:t>
             </w:r>
           </w:p>
         </w:tc>
@@ -25237,14 +25183,7 @@
                 <w:sz w:val="20"/>
                 <w:szCs w:val="20"/>
               </w:rPr>
-              <w:t>REQ_00</w:t>
-            </w:r>
-            <w:r>
-              <w:rPr>
-                <w:sz w:val="20"/>
-                <w:szCs w:val="20"/>
-              </w:rPr>
-              <w:t>4</w:t>
+              <w:t>REQ_004</w:t>
             </w:r>
           </w:p>
         </w:tc>
@@ -25265,28 +25204,7 @@
                 <w:sz w:val="20"/>
                 <w:szCs w:val="20"/>
               </w:rPr>
-              <w:t xml:space="preserve">A </w:t>
-            </w:r>
-            <w:r>
-              <w:rPr>
-                <w:sz w:val="20"/>
-                <w:szCs w:val="20"/>
-              </w:rPr>
-              <w:t>páratartalom</w:t>
-            </w:r>
-            <w:r>
-              <w:rPr>
-                <w:sz w:val="20"/>
-                <w:szCs w:val="20"/>
-              </w:rPr>
-              <w:t xml:space="preserve"> alacsonyabb mint az optimális (</w:t>
-            </w:r>
-            <w:r>
-              <w:rPr>
-                <w:sz w:val="20"/>
-                <w:szCs w:val="20"/>
-              </w:rPr>
-              <w:t>20%)</w:t>
+              <w:t>A páratartalom alacsonyabb mint az optimális (20%)</w:t>
             </w:r>
           </w:p>
         </w:tc>
@@ -25349,14 +25267,7 @@
                 <w:sz w:val="20"/>
                 <w:szCs w:val="20"/>
               </w:rPr>
-              <w:t>TE-1</w:t>
-            </w:r>
-            <w:r>
-              <w:rPr>
-                <w:sz w:val="20"/>
-                <w:szCs w:val="20"/>
-              </w:rPr>
-              <w:t>6</w:t>
+              <w:t>TE-16</w:t>
             </w:r>
           </w:p>
         </w:tc>
@@ -25443,7 +25354,7 @@
     </w:p>
     <w:tbl>
       <w:tblPr>
-        <w:tblStyle w:val="TableGrid"/>
+        <w:tblStyle w:val="Rcsostblzat"/>
         <w:tblW w:w="0" w:type="auto"/>
         <w:tblInd w:w="3" w:type="dxa"/>
         <w:tblLayout w:type="fixed"/>
@@ -26253,7 +26164,7 @@
     </w:p>
     <w:tbl>
       <w:tblPr>
-        <w:tblStyle w:val="TableGrid"/>
+        <w:tblStyle w:val="Rcsostblzat"/>
         <w:tblW w:w="0" w:type="auto"/>
         <w:tblInd w:w="3" w:type="dxa"/>
         <w:tblLayout w:type="fixed"/>
@@ -27070,7 +26981,7 @@
     </w:p>
     <w:tbl>
       <w:tblPr>
-        <w:tblStyle w:val="TableGrid"/>
+        <w:tblStyle w:val="Rcsostblzat"/>
         <w:tblW w:w="9014" w:type="dxa"/>
         <w:tblInd w:w="3" w:type="dxa"/>
         <w:tblLayout w:type="fixed"/>
@@ -27219,14 +27130,7 @@
                 <w:sz w:val="20"/>
                 <w:szCs w:val="20"/>
               </w:rPr>
-              <w:t>TC_</w:t>
-            </w:r>
-            <w:r>
-              <w:rPr>
-                <w:sz w:val="20"/>
-                <w:szCs w:val="20"/>
-              </w:rPr>
-              <w:t>3</w:t>
+              <w:t>TC_3</w:t>
             </w:r>
           </w:p>
         </w:tc>
@@ -27547,14 +27451,7 @@
                 <w:sz w:val="20"/>
                 <w:szCs w:val="20"/>
               </w:rPr>
-              <w:t>TE-</w:t>
-            </w:r>
-            <w:r>
-              <w:rPr>
-                <w:sz w:val="20"/>
-                <w:szCs w:val="20"/>
-              </w:rPr>
-              <w:t>5</w:t>
+              <w:t>TE-5</w:t>
             </w:r>
           </w:p>
         </w:tc>
@@ -27638,14 +27535,7 @@
                 <w:sz w:val="20"/>
                 <w:szCs w:val="20"/>
               </w:rPr>
-              <w:t>TE-</w:t>
-            </w:r>
-            <w:r>
-              <w:rPr>
-                <w:sz w:val="20"/>
-                <w:szCs w:val="20"/>
-              </w:rPr>
-              <w:t>6</w:t>
+              <w:t>TE-6</w:t>
             </w:r>
           </w:p>
         </w:tc>
@@ -27729,14 +27619,7 @@
                 <w:sz w:val="20"/>
                 <w:szCs w:val="20"/>
               </w:rPr>
-              <w:t>TE-</w:t>
-            </w:r>
-            <w:r>
-              <w:rPr>
-                <w:sz w:val="20"/>
-                <w:szCs w:val="20"/>
-              </w:rPr>
-              <w:t>7</w:t>
+              <w:t>TE-7</w:t>
             </w:r>
           </w:p>
         </w:tc>
@@ -27820,14 +27703,7 @@
                 <w:sz w:val="20"/>
                 <w:szCs w:val="20"/>
               </w:rPr>
-              <w:t>TE-</w:t>
-            </w:r>
-            <w:r>
-              <w:rPr>
-                <w:sz w:val="20"/>
-                <w:szCs w:val="20"/>
-              </w:rPr>
-              <w:t>8</w:t>
+              <w:t>TE-8</w:t>
             </w:r>
           </w:p>
         </w:tc>
@@ -27911,14 +27787,7 @@
                 <w:sz w:val="20"/>
                 <w:szCs w:val="20"/>
               </w:rPr>
-              <w:t>TE-</w:t>
-            </w:r>
-            <w:r>
-              <w:rPr>
-                <w:sz w:val="20"/>
-                <w:szCs w:val="20"/>
-              </w:rPr>
-              <w:t>9</w:t>
+              <w:t>TE-9</w:t>
             </w:r>
           </w:p>
         </w:tc>
@@ -28002,14 +27871,7 @@
                 <w:sz w:val="20"/>
                 <w:szCs w:val="20"/>
               </w:rPr>
-              <w:t>TE-</w:t>
-            </w:r>
-            <w:r>
-              <w:rPr>
-                <w:sz w:val="20"/>
-                <w:szCs w:val="20"/>
-              </w:rPr>
-              <w:t>10</w:t>
+              <w:t>TE-10</w:t>
             </w:r>
           </w:p>
         </w:tc>
@@ -28093,14 +27955,7 @@
                 <w:sz w:val="20"/>
                 <w:szCs w:val="20"/>
               </w:rPr>
-              <w:t>TE-</w:t>
-            </w:r>
-            <w:r>
-              <w:rPr>
-                <w:sz w:val="20"/>
-                <w:szCs w:val="20"/>
-              </w:rPr>
-              <w:t>11</w:t>
+              <w:t>TE-11</w:t>
             </w:r>
           </w:p>
         </w:tc>
@@ -28181,7 +28036,7 @@
     </w:p>
     <w:tbl>
       <w:tblPr>
-        <w:tblStyle w:val="TableGrid"/>
+        <w:tblStyle w:val="Rcsostblzat"/>
         <w:tblW w:w="9014" w:type="dxa"/>
         <w:tblInd w:w="3" w:type="dxa"/>
         <w:tblLayout w:type="fixed"/>
@@ -28330,14 +28185,7 @@
                 <w:sz w:val="20"/>
                 <w:szCs w:val="20"/>
               </w:rPr>
-              <w:t>TC_</w:t>
-            </w:r>
-            <w:r>
-              <w:rPr>
-                <w:sz w:val="20"/>
-                <w:szCs w:val="20"/>
-              </w:rPr>
-              <w:t>4</w:t>
+              <w:t>TC_4</w:t>
             </w:r>
           </w:p>
         </w:tc>
@@ -28658,14 +28506,7 @@
                 <w:sz w:val="20"/>
                 <w:szCs w:val="20"/>
               </w:rPr>
-              <w:t>TE-1</w:t>
-            </w:r>
-            <w:r>
-              <w:rPr>
-                <w:sz w:val="20"/>
-                <w:szCs w:val="20"/>
-              </w:rPr>
-              <w:t>2</w:t>
+              <w:t>TE-12</w:t>
             </w:r>
           </w:p>
         </w:tc>
@@ -28749,14 +28590,7 @@
                 <w:sz w:val="20"/>
                 <w:szCs w:val="20"/>
               </w:rPr>
-              <w:t>TE-</w:t>
-            </w:r>
-            <w:r>
-              <w:rPr>
-                <w:sz w:val="20"/>
-                <w:szCs w:val="20"/>
-              </w:rPr>
-              <w:t>13</w:t>
+              <w:t>TE-13</w:t>
             </w:r>
           </w:p>
         </w:tc>
@@ -28840,14 +28674,7 @@
                 <w:sz w:val="20"/>
                 <w:szCs w:val="20"/>
               </w:rPr>
-              <w:t>TE-</w:t>
-            </w:r>
-            <w:r>
-              <w:rPr>
-                <w:sz w:val="20"/>
-                <w:szCs w:val="20"/>
-              </w:rPr>
-              <w:t>14</w:t>
+              <w:t>TE-14</w:t>
             </w:r>
           </w:p>
         </w:tc>
@@ -28934,7 +28761,7 @@
     </w:p>
     <w:tbl>
       <w:tblPr>
-        <w:tblStyle w:val="TableGrid"/>
+        <w:tblStyle w:val="Rcsostblzat"/>
         <w:tblW w:w="9014" w:type="dxa"/>
         <w:tblInd w:w="3" w:type="dxa"/>
         <w:tblLayout w:type="fixed"/>
@@ -29733,7 +29560,7 @@
     </w:p>
     <w:tbl>
       <w:tblPr>
-        <w:tblStyle w:val="TableGrid"/>
+        <w:tblStyle w:val="Rcsostblzat"/>
         <w:tblW w:w="9631" w:type="dxa"/>
         <w:tblInd w:w="3" w:type="dxa"/>
         <w:tblLayout w:type="fixed"/>
@@ -30740,7 +30567,7 @@
     </w:p>
     <w:tbl>
       <w:tblPr>
-        <w:tblStyle w:val="TableGrid"/>
+        <w:tblStyle w:val="Rcsostblzat"/>
         <w:tblW w:w="0" w:type="auto"/>
         <w:tblInd w:w="3" w:type="dxa"/>
         <w:tblLayout w:type="fixed"/>
@@ -31570,7 +31397,7 @@
     </w:p>
     <w:tbl>
       <w:tblPr>
-        <w:tblStyle w:val="TableGrid"/>
+        <w:tblStyle w:val="Rcsostblzat"/>
         <w:tblW w:w="0" w:type="auto"/>
         <w:tblInd w:w="3" w:type="dxa"/>
         <w:tblLayout w:type="fixed"/>
@@ -32306,7 +32133,7 @@
                 <w:szCs w:val="18"/>
               </w:rPr>
             </w:pPr>
-            <w:bookmarkStart w:id="3" w:name="_Hlk102753031"/>
+            <w:bookmarkStart w:id="4" w:name="_Hlk102753031"/>
             <w:r>
               <w:rPr>
                 <w:b/>
@@ -32542,7 +32369,7 @@
           </w:p>
         </w:tc>
       </w:tr>
-      <w:bookmarkEnd w:id="3"/>
+      <w:bookmarkEnd w:id="4"/>
     </w:tbl>
     <w:p>
       <w:pPr>
@@ -32577,7 +32404,7 @@
     </w:p>
     <w:tbl>
       <w:tblPr>
-        <w:tblStyle w:val="TableGrid"/>
+        <w:tblStyle w:val="Rcsostblzat"/>
         <w:tblW w:w="0" w:type="auto"/>
         <w:tblInd w:w="3" w:type="dxa"/>
         <w:tblLayout w:type="fixed"/>
@@ -33221,7 +33048,7 @@
 </file>
 
 <file path=word/numbering.xml><?xml version="1.0" encoding="utf-8"?>
-<w:numbering xmlns:wpc="http://schemas.microsoft.com/office/word/2010/wordprocessingCanvas" xmlns:cx="http://schemas.microsoft.com/office/drawing/2014/chartex" xmlns:cx1="http://schemas.microsoft.com/office/drawing/2015/9/8/chartex" xmlns:cx2="http://schemas.microsoft.com/office/drawing/2015/10/21/chartex" xmlns:cx3="http://schemas.microsoft.com/office/drawing/2016/5/9/chartex" xmlns:cx4="http://schemas.microsoft.com/office/drawing/2016/5/10/chartex" xmlns:cx5="http://schemas.microsoft.com/office/drawing/2016/5/11/chartex" xmlns:cx6="http://schemas.microsoft.com/office/drawing/2016/5/12/chartex" xmlns:cx7="http://schemas.microsoft.com/office/drawing/2016/5/13/chartex" xmlns:cx8="http://schemas.microsoft.com/office/drawing/2016/5/14/chartex" xmlns:mc="http://schemas.openxmlformats.org/markup-compatibility/2006" xmlns:aink="http://schemas.microsoft.com/office/drawing/2016/ink" xmlns:am3d="http://schemas.microsoft.com/office/drawing/2017/model3d" xmlns:o="urn:schemas-microsoft-com:office:office" xmlns:r="http://schemas.openxmlformats.org/officeDocument/2006/relationships" xmlns:m="http://schemas.openxmlformats.org/officeDocument/2006/math" xmlns:v="urn:schemas-microsoft-com:vml" xmlns:wp14="http://schemas.microsoft.com/office/word/2010/wordprocessingDrawing" xmlns:wp="http://schemas.openxmlformats.org/drawingml/2006/wordprocessingDrawing" xmlns:w10="urn:schemas-microsoft-com:office:word" xmlns:w="http://schemas.openxmlformats.org/wordprocessingml/2006/main" xmlns:w14="http://schemas.microsoft.com/office/word/2010/wordml" xmlns:w15="http://schemas.microsoft.com/office/word/2012/wordml" xmlns:w16cex="http://schemas.microsoft.com/office/word/2018/wordml/cex" xmlns:w16cid="http://schemas.microsoft.com/office/word/2016/wordml/cid" xmlns:w16="http://schemas.microsoft.com/office/word/2018/wordml" xmlns:w16sdtdh="http://schemas.microsoft.com/office/word/2020/wordml/sdtdatahash" xmlns:w16se="http://schemas.microsoft.com/office/word/2015/wordml/symex" xmlns:wpg="http://schemas.microsoft.com/office/word/2010/wordprocessingGroup" xmlns:wpi="http://schemas.microsoft.com/office/word/2010/wordprocessingInk" xmlns:wne="http://schemas.microsoft.com/office/word/2006/wordml" xmlns:wps="http://schemas.microsoft.com/office/word/2010/wordprocessingShape" mc:Ignorable="w14 w15 w16se w16cid w16 w16cex w16sdtdh wp14">
+<w:numbering xmlns:wpc="http://schemas.microsoft.com/office/word/2010/wordprocessingCanvas" xmlns:cx="http://schemas.microsoft.com/office/drawing/2014/chartex" xmlns:mc="http://schemas.openxmlformats.org/markup-compatibility/2006" xmlns:o="urn:schemas-microsoft-com:office:office" xmlns:r="http://schemas.openxmlformats.org/officeDocument/2006/relationships" xmlns:m="http://schemas.openxmlformats.org/officeDocument/2006/math" xmlns:v="urn:schemas-microsoft-com:vml" xmlns:wp14="http://schemas.microsoft.com/office/word/2010/wordprocessingDrawing" xmlns:wp="http://schemas.openxmlformats.org/drawingml/2006/wordprocessingDrawing" xmlns:w10="urn:schemas-microsoft-com:office:word" xmlns:w="http://schemas.openxmlformats.org/wordprocessingml/2006/main" xmlns:w14="http://schemas.microsoft.com/office/word/2010/wordml" xmlns:w15="http://schemas.microsoft.com/office/word/2012/wordml" xmlns:w16se="http://schemas.microsoft.com/office/word/2015/wordml/symex" xmlns:wpg="http://schemas.microsoft.com/office/word/2010/wordprocessingGroup" xmlns:wpi="http://schemas.microsoft.com/office/word/2010/wordprocessingInk" xmlns:wne="http://schemas.microsoft.com/office/word/2006/wordml" xmlns:wps="http://schemas.microsoft.com/office/word/2010/wordprocessingShape" mc:Ignorable="w14 w15 w16se wp14">
   <w:abstractNum w:abstractNumId="0" w15:restartNumberingAfterBreak="0">
     <w:nsid w:val="34CE7B04"/>
     <w:multiLevelType w:val="hybridMultilevel"/>
@@ -34011,7 +33838,7 @@
 </file>
 
 <file path=word/styles.xml><?xml version="1.0" encoding="utf-8"?>
-<w:styles xmlns:mc="http://schemas.openxmlformats.org/markup-compatibility/2006" xmlns:r="http://schemas.openxmlformats.org/officeDocument/2006/relationships" xmlns:w="http://schemas.openxmlformats.org/wordprocessingml/2006/main" xmlns:w14="http://schemas.microsoft.com/office/word/2010/wordml" xmlns:w15="http://schemas.microsoft.com/office/word/2012/wordml" xmlns:w16cex="http://schemas.microsoft.com/office/word/2018/wordml/cex" xmlns:w16cid="http://schemas.microsoft.com/office/word/2016/wordml/cid" xmlns:w16="http://schemas.microsoft.com/office/word/2018/wordml" xmlns:w16sdtdh="http://schemas.microsoft.com/office/word/2020/wordml/sdtdatahash" xmlns:w16se="http://schemas.microsoft.com/office/word/2015/wordml/symex" mc:Ignorable="w14 w15 w16se w16cid w16 w16cex w16sdtdh">
+<w:styles xmlns:mc="http://schemas.openxmlformats.org/markup-compatibility/2006" xmlns:r="http://schemas.openxmlformats.org/officeDocument/2006/relationships" xmlns:w="http://schemas.openxmlformats.org/wordprocessingml/2006/main" xmlns:w14="http://schemas.microsoft.com/office/word/2010/wordml" xmlns:w15="http://schemas.microsoft.com/office/word/2012/wordml" xmlns:w16se="http://schemas.microsoft.com/office/word/2015/wordml/symex" mc:Ignorable="w14 w15 w16se">
   <w:docDefaults>
     <w:rPrDefault>
       <w:rPr>
@@ -34027,7 +33854,7 @@
       </w:pPr>
     </w:pPrDefault>
   </w:docDefaults>
-  <w:latentStyles w:defLockedState="0" w:defUIPriority="99" w:defSemiHidden="0" w:defUnhideWhenUsed="0" w:defQFormat="0" w:count="376">
+  <w:latentStyles w:defLockedState="0" w:defUIPriority="99" w:defSemiHidden="0" w:defUnhideWhenUsed="0" w:defQFormat="0" w:count="371">
     <w:lsdException w:name="Normal" w:uiPriority="0" w:qFormat="1"/>
     <w:lsdException w:name="heading 1" w:uiPriority="9" w:qFormat="1"/>
     <w:lsdException w:name="heading 2" w:semiHidden="1" w:uiPriority="9" w:unhideWhenUsed="1" w:qFormat="1"/>
@@ -34133,6 +33960,7 @@
     <w:lsdException w:name="HTML Sample" w:semiHidden="1" w:unhideWhenUsed="1"/>
     <w:lsdException w:name="HTML Typewriter" w:semiHidden="1" w:unhideWhenUsed="1"/>
     <w:lsdException w:name="HTML Variable" w:semiHidden="1" w:unhideWhenUsed="1"/>
+    <w:lsdException w:name="Normal Table" w:semiHidden="1" w:unhideWhenUsed="1"/>
     <w:lsdException w:name="annotation subject" w:semiHidden="1" w:unhideWhenUsed="1"/>
     <w:lsdException w:name="No List" w:semiHidden="1" w:unhideWhenUsed="1"/>
     <w:lsdException w:name="Outline List 1" w:semiHidden="1" w:unhideWhenUsed="1"/>
@@ -34175,8 +34003,11 @@
     <w:lsdException w:name="Table Contemporary" w:semiHidden="1" w:unhideWhenUsed="1"/>
     <w:lsdException w:name="Table Elegant" w:semiHidden="1" w:unhideWhenUsed="1"/>
     <w:lsdException w:name="Table Professional" w:semiHidden="1" w:unhideWhenUsed="1"/>
+    <w:lsdException w:name="Table Subtle 1" w:semiHidden="1" w:unhideWhenUsed="1"/>
     <w:lsdException w:name="Table Subtle 2" w:semiHidden="1" w:unhideWhenUsed="1"/>
     <w:lsdException w:name="Table Web 1" w:semiHidden="1" w:unhideWhenUsed="1"/>
+    <w:lsdException w:name="Table Web 2" w:semiHidden="1" w:unhideWhenUsed="1"/>
+    <w:lsdException w:name="Table Web 3" w:semiHidden="1" w:unhideWhenUsed="1"/>
     <w:lsdException w:name="Balloon Text" w:semiHidden="1" w:unhideWhenUsed="1"/>
     <w:lsdException w:name="Table Grid" w:uiPriority="39"/>
     <w:lsdException w:name="Table Theme" w:semiHidden="1" w:unhideWhenUsed="1"/>
@@ -34395,21 +34226,16 @@
     <w:lsdException w:name="List Table 5 Dark Accent 6" w:uiPriority="50"/>
     <w:lsdException w:name="List Table 6 Colorful Accent 6" w:uiPriority="51"/>
     <w:lsdException w:name="List Table 7 Colorful Accent 6" w:uiPriority="52"/>
-    <w:lsdException w:name="Mention" w:semiHidden="1" w:unhideWhenUsed="1"/>
-    <w:lsdException w:name="Smart Hyperlink" w:semiHidden="1" w:unhideWhenUsed="1"/>
-    <w:lsdException w:name="Hashtag" w:semiHidden="1" w:unhideWhenUsed="1"/>
-    <w:lsdException w:name="Unresolved Mention" w:semiHidden="1" w:unhideWhenUsed="1"/>
-    <w:lsdException w:name="Smart Link" w:semiHidden="1" w:unhideWhenUsed="1"/>
   </w:latentStyles>
-  <w:style w:type="paragraph" w:default="1" w:styleId="Normal">
+  <w:style w:type="paragraph" w:default="1" w:styleId="Norml">
     <w:name w:val="Normal"/>
     <w:qFormat/>
   </w:style>
-  <w:style w:type="paragraph" w:styleId="Heading1">
+  <w:style w:type="paragraph" w:styleId="Cmsor1">
     <w:name w:val="heading 1"/>
-    <w:basedOn w:val="Normal"/>
-    <w:next w:val="Normal"/>
-    <w:link w:val="Heading1Char"/>
+    <w:basedOn w:val="Norml"/>
+    <w:next w:val="Norml"/>
+    <w:link w:val="Cmsor1Char"/>
     <w:uiPriority w:val="9"/>
     <w:qFormat/>
     <w:pPr>
@@ -34425,13 +34251,13 @@
       <w:szCs w:val="32"/>
     </w:rPr>
   </w:style>
-  <w:style w:type="character" w:default="1" w:styleId="DefaultParagraphFont">
+  <w:style w:type="character" w:default="1" w:styleId="Bekezdsalapbettpusa">
     <w:name w:val="Default Paragraph Font"/>
     <w:uiPriority w:val="1"/>
     <w:semiHidden/>
     <w:unhideWhenUsed/>
   </w:style>
-  <w:style w:type="table" w:default="1" w:styleId="TableNormal">
+  <w:style w:type="table" w:default="1" w:styleId="Normltblzat">
     <w:name w:val="Normal Table"/>
     <w:uiPriority w:val="99"/>
     <w:semiHidden/>
@@ -34446,16 +34272,16 @@
       </w:tblCellMar>
     </w:tblPr>
   </w:style>
-  <w:style w:type="numbering" w:default="1" w:styleId="NoList">
+  <w:style w:type="numbering" w:default="1" w:styleId="Nemlista">
     <w:name w:val="No List"/>
     <w:uiPriority w:val="99"/>
     <w:semiHidden/>
     <w:unhideWhenUsed/>
   </w:style>
-  <w:style w:type="character" w:customStyle="1" w:styleId="TitleChar">
-    <w:name w:val="Title Char"/>
-    <w:basedOn w:val="DefaultParagraphFont"/>
-    <w:link w:val="Title"/>
+  <w:style w:type="character" w:customStyle="1" w:styleId="CmChar">
+    <w:name w:val="Cím Char"/>
+    <w:basedOn w:val="Bekezdsalapbettpusa"/>
+    <w:link w:val="Cm"/>
     <w:uiPriority w:val="10"/>
     <w:rPr>
       <w:rFonts w:asciiTheme="majorHAnsi" w:eastAsiaTheme="majorEastAsia" w:hAnsiTheme="majorHAnsi" w:cstheme="majorBidi"/>
@@ -34465,11 +34291,11 @@
       <w:szCs w:val="56"/>
     </w:rPr>
   </w:style>
-  <w:style w:type="paragraph" w:styleId="Title">
+  <w:style w:type="paragraph" w:styleId="Cm">
     <w:name w:val="Title"/>
-    <w:basedOn w:val="Normal"/>
-    <w:next w:val="Normal"/>
-    <w:link w:val="TitleChar"/>
+    <w:basedOn w:val="Norml"/>
+    <w:next w:val="Norml"/>
+    <w:link w:val="CmChar"/>
     <w:uiPriority w:val="10"/>
     <w:qFormat/>
     <w:pPr>
@@ -34484,9 +34310,9 @@
       <w:szCs w:val="56"/>
     </w:rPr>
   </w:style>
-  <w:style w:type="character" w:styleId="BookTitle">
+  <w:style w:type="character" w:styleId="Knyvcme">
     <w:name w:val="Book Title"/>
-    <w:basedOn w:val="DefaultParagraphFont"/>
+    <w:basedOn w:val="Bekezdsalapbettpusa"/>
     <w:uiPriority w:val="33"/>
     <w:qFormat/>
     <w:rPr>
@@ -34497,10 +34323,10 @@
       <w:spacing w:val="5"/>
     </w:rPr>
   </w:style>
-  <w:style w:type="character" w:customStyle="1" w:styleId="Heading1Char">
-    <w:name w:val="Heading 1 Char"/>
-    <w:basedOn w:val="DefaultParagraphFont"/>
-    <w:link w:val="Heading1"/>
+  <w:style w:type="character" w:customStyle="1" w:styleId="Cmsor1Char">
+    <w:name w:val="Címsor 1 Char"/>
+    <w:basedOn w:val="Bekezdsalapbettpusa"/>
+    <w:link w:val="Cmsor1"/>
     <w:uiPriority w:val="9"/>
     <w:rPr>
       <w:rFonts w:asciiTheme="majorHAnsi" w:eastAsiaTheme="majorEastAsia" w:hAnsiTheme="majorHAnsi" w:cstheme="majorBidi"/>
@@ -34509,9 +34335,9 @@
       <w:szCs w:val="32"/>
     </w:rPr>
   </w:style>
-  <w:style w:type="paragraph" w:styleId="ListParagraph">
+  <w:style w:type="paragraph" w:styleId="Listaszerbekezds">
     <w:name w:val="List Paragraph"/>
-    <w:basedOn w:val="Normal"/>
+    <w:basedOn w:val="Norml"/>
     <w:uiPriority w:val="34"/>
     <w:qFormat/>
     <w:pPr>
@@ -34519,9 +34345,9 @@
       <w:contextualSpacing/>
     </w:pPr>
   </w:style>
-  <w:style w:type="table" w:styleId="TableGrid">
+  <w:style w:type="table" w:styleId="Rcsostblzat">
     <w:name w:val="Table Grid"/>
-    <w:basedOn w:val="TableNormal"/>
+    <w:basedOn w:val="Normltblzat"/>
     <w:uiPriority w:val="59"/>
     <w:rsid w:val="00FB4123"/>
     <w:pPr>
@@ -34800,4 +34626,16 @@
     </a:ext>
   </a:extLst>
 </a:theme>
+</file>
+
+<file path=customXml/item1.xml><?xml version="1.0" encoding="utf-8"?>
+<b:Sources xmlns:b="http://schemas.openxmlformats.org/officeDocument/2006/bibliography" xmlns="http://schemas.openxmlformats.org/officeDocument/2006/bibliography" SelectedStyle="\APASixthEditionOfficeOnline.xsl" StyleName="APA" Version="6"/>
+</file>
+
+<file path=customXml/itemProps1.xml><?xml version="1.0" encoding="utf-8"?>
+<ds:datastoreItem xmlns:ds="http://schemas.openxmlformats.org/officeDocument/2006/customXml" ds:itemID="{16275715-C3B7-41B9-9931-4D88DC8DA478}">
+  <ds:schemaRefs>
+    <ds:schemaRef ds:uri="http://schemas.openxmlformats.org/officeDocument/2006/bibliography"/>
+  </ds:schemaRefs>
+</ds:datastoreItem>
 </file>
</xml_diff>